<commit_message>
Finished ocean root section, that was a lot of work
</commit_message>
<xml_diff>
--- a/fishing requirements.docx
+++ b/fishing requirements.docx
@@ -112,6 +112,7 @@
           <w:rFonts w:ascii="Montserrat" w:hAnsi="Montserrat" w:cs="Minecraft Ten font cyrillic"/>
           <w:b/>
           <w:bCs/>
+          <w:color w:val="4EA72E" w:themeColor="accent6"/>
           <w:sz w:val="30"/>
           <w:szCs w:val="30"/>
           <w:lang w:val="en-AE"/>
@@ -125,6 +126,7 @@
           <w:rFonts w:ascii="Montserrat" w:hAnsi="Montserrat" w:cs="Minecraft Ten font cyrillic"/>
           <w:b/>
           <w:bCs/>
+          <w:color w:val="4EA72E" w:themeColor="accent6"/>
           <w:sz w:val="30"/>
           <w:szCs w:val="30"/>
           <w:lang w:val="en-AE"/>
@@ -138,6 +140,7 @@
           <w:rFonts w:ascii="Montserrat" w:hAnsi="Montserrat" w:cs="Minecraft Ten font cyrillic"/>
           <w:b/>
           <w:bCs/>
+          <w:color w:val="4EA72E" w:themeColor="accent6"/>
           <w:sz w:val="30"/>
           <w:szCs w:val="30"/>
           <w:lang w:val="en-AE"/>
@@ -150,6 +153,7 @@
           <w:rFonts w:ascii="Montserrat" w:hAnsi="Montserrat" w:cs="Minecraft Ten font cyrillic"/>
           <w:b/>
           <w:bCs/>
+          <w:color w:val="4EA72E" w:themeColor="accent6"/>
           <w:sz w:val="30"/>
           <w:szCs w:val="30"/>
           <w:lang w:val="en-AE"/>
@@ -162,6 +166,7 @@
           <w:rFonts w:ascii="Montserrat" w:hAnsi="Montserrat" w:cs="Minecraft Ten font cyrillic"/>
           <w:b/>
           <w:bCs/>
+          <w:color w:val="4EA72E" w:themeColor="accent6"/>
           <w:sz w:val="30"/>
           <w:szCs w:val="30"/>
           <w:lang w:val="en-AE"/>
@@ -260,7 +265,17 @@
           <w:szCs w:val="30"/>
           <w:lang w:val="en-AE"/>
         </w:rPr>
-        <w:t xml:space="preserve">2. </w:t>
+        <w:t>2.</w:t>
+      </w:r>
+      <w:r>
+        <w:rPr>
+          <w:rFonts w:ascii="Montserrat" w:hAnsi="Montserrat" w:cs="Minecraft Ten font cyrillic"/>
+          <w:color w:val="4EA72E" w:themeColor="accent6"/>
+          <w:sz w:val="30"/>
+          <w:szCs w:val="30"/>
+          <w:lang w:val="en-AE"/>
+        </w:rPr>
+        <w:t xml:space="preserve"> </w:t>
       </w:r>
       <w:proofErr w:type="spellStart"/>
       <w:proofErr w:type="gramStart"/>
@@ -269,6 +284,7 @@
           <w:rFonts w:ascii="Montserrat" w:hAnsi="Montserrat" w:cs="Minecraft Ten font cyrillic"/>
           <w:b/>
           <w:bCs/>
+          <w:color w:val="4EA72E" w:themeColor="accent6"/>
           <w:sz w:val="30"/>
           <w:szCs w:val="30"/>
           <w:lang w:val="en-AE"/>
@@ -282,6 +298,7 @@
           <w:rFonts w:ascii="Montserrat" w:hAnsi="Montserrat" w:cs="Minecraft Ten font cyrillic"/>
           <w:b/>
           <w:bCs/>
+          <w:color w:val="4EA72E" w:themeColor="accent6"/>
           <w:sz w:val="30"/>
           <w:szCs w:val="30"/>
           <w:lang w:val="en-AE"/>
@@ -294,6 +311,7 @@
           <w:rFonts w:ascii="Montserrat" w:hAnsi="Montserrat" w:cs="Minecraft Ten font cyrillic"/>
           <w:b/>
           <w:bCs/>
+          <w:color w:val="4EA72E" w:themeColor="accent6"/>
           <w:sz w:val="30"/>
           <w:szCs w:val="30"/>
           <w:lang w:val="en-AE"/>
@@ -306,6 +324,7 @@
           <w:rFonts w:ascii="Montserrat" w:hAnsi="Montserrat" w:cs="Minecraft Ten font cyrillic"/>
           <w:b/>
           <w:bCs/>
+          <w:color w:val="4EA72E" w:themeColor="accent6"/>
           <w:sz w:val="30"/>
           <w:szCs w:val="30"/>
           <w:lang w:val="en-AE"/>
@@ -319,6 +338,7 @@
           <w:rFonts w:ascii="Montserrat" w:hAnsi="Montserrat" w:cs="Minecraft Ten font cyrillic"/>
           <w:b/>
           <w:bCs/>
+          <w:color w:val="4EA72E" w:themeColor="accent6"/>
           <w:sz w:val="30"/>
           <w:szCs w:val="30"/>
           <w:lang w:val="en-AE"/>
@@ -955,116 +975,118 @@
           <w:bCs/>
           <w:lang w:val="en-AE"/>
         </w:rPr>
-        <w:t xml:space="preserve">a. </w:t>
-      </w:r>
-      <w:proofErr w:type="spellStart"/>
+        <w:t>a</w:t>
+      </w:r>
       <w:r>
         <w:rPr>
           <w:rFonts w:ascii="Montserrat" w:hAnsi="Montserrat" w:cs="Minecraft Ten font cyrillic"/>
           <w:b/>
           <w:bCs/>
-          <w:lang w:val="en-AE"/>
-        </w:rPr>
-        <w:t>fish_</w:t>
-      </w:r>
-      <w:proofErr w:type="gramStart"/>
+          <w:color w:val="4EA72E" w:themeColor="accent6"/>
+          <w:lang w:val="en-AE"/>
+        </w:rPr>
+        <w:t xml:space="preserve">. </w:t>
+      </w:r>
+      <w:proofErr w:type="spellStart"/>
       <w:r>
         <w:rPr>
           <w:rFonts w:ascii="Montserrat" w:hAnsi="Montserrat" w:cs="Minecraft Ten font cyrillic"/>
           <w:b/>
           <w:bCs/>
-          <w:lang w:val="en-AE"/>
-        </w:rPr>
-        <w:t>drops.json</w:t>
-      </w:r>
-      <w:proofErr w:type="spellEnd"/>
-      <w:proofErr w:type="gramEnd"/>
-    </w:p>
-    <w:p>
-      <w:pPr>
-        <w:rPr>
-          <w:rFonts w:ascii="Montserrat" w:hAnsi="Montserrat" w:cs="Minecraft Ten font cyrillic"/>
-          <w:lang w:val="en-AE"/>
-        </w:rPr>
-      </w:pPr>
-      <w:r>
-        <w:rPr>
-          <w:rFonts w:ascii="Montserrat" w:hAnsi="Montserrat" w:cs="Minecraft Ten font cyrillic"/>
-          <w:lang w:val="en-AE"/>
-        </w:rPr>
-        <w:t>- cod weight 65</w:t>
-      </w:r>
-    </w:p>
-    <w:p>
-      <w:pPr>
-        <w:rPr>
-          <w:rFonts w:ascii="Montserrat" w:hAnsi="Montserrat" w:cs="Minecraft Ten font cyrillic"/>
-          <w:lang w:val="en-AE"/>
-        </w:rPr>
-      </w:pPr>
-      <w:r>
-        <w:rPr>
-          <w:rFonts w:ascii="Montserrat" w:hAnsi="Montserrat" w:cs="Minecraft Ten font cyrillic"/>
-          <w:lang w:val="en-AE"/>
-        </w:rPr>
-        <w:t>- salmon weight 20</w:t>
-      </w:r>
-    </w:p>
-    <w:p>
-      <w:pPr>
-        <w:rPr>
-          <w:rFonts w:ascii="Montserrat" w:hAnsi="Montserrat" w:cs="Minecraft Ten font cyrillic"/>
-          <w:lang w:val="en-AE"/>
-        </w:rPr>
-      </w:pPr>
-      <w:r>
-        <w:rPr>
-          <w:rFonts w:ascii="Montserrat" w:hAnsi="Montserrat" w:cs="Minecraft Ten font cyrillic"/>
-          <w:lang w:val="en-AE"/>
-        </w:rPr>
-        <w:t>- puffy weight 3</w:t>
-      </w:r>
-    </w:p>
-    <w:p>
-      <w:pPr>
-        <w:rPr>
-          <w:rFonts w:ascii="Montserrat" w:hAnsi="Montserrat" w:cs="Minecraft Ten font cyrillic"/>
-          <w:lang w:val="en-AE"/>
-        </w:rPr>
-      </w:pPr>
-      <w:r>
-        <w:rPr>
-          <w:rFonts w:ascii="Montserrat" w:hAnsi="Montserrat" w:cs="Minecraft Ten font cyrillic"/>
-          <w:lang w:val="en-AE"/>
-        </w:rPr>
-        <w:t>- tropical fish weight 12</w:t>
-      </w:r>
-    </w:p>
-    <w:p>
-      <w:pPr>
-        <w:rPr>
-          <w:rFonts w:ascii="Montserrat" w:hAnsi="Montserrat" w:cs="Minecraft Ten font cyrillic"/>
-          <w:lang w:val="en-AE"/>
-        </w:rPr>
-      </w:pPr>
-    </w:p>
-    <w:p>
-      <w:pPr>
-        <w:rPr>
-          <w:rFonts w:ascii="Montserrat" w:hAnsi="Montserrat" w:cs="Minecraft Ten font cyrillic"/>
-          <w:lang w:val="en-AE"/>
-        </w:rPr>
-      </w:pPr>
+          <w:color w:val="4EA72E" w:themeColor="accent6"/>
+          <w:lang w:val="en-AE"/>
+        </w:rPr>
+        <w:t>fish_</w:t>
+      </w:r>
+      <w:proofErr w:type="gramStart"/>
       <w:r>
         <w:rPr>
           <w:rFonts w:ascii="Montserrat" w:hAnsi="Montserrat" w:cs="Minecraft Ten font cyrillic"/>
           <w:b/>
           <w:bCs/>
-          <w:lang w:val="en-AE"/>
-        </w:rPr>
-        <w:t xml:space="preserve">b. </w:t>
-      </w:r>
-      <w:proofErr w:type="spellStart"/>
+          <w:color w:val="4EA72E" w:themeColor="accent6"/>
+          <w:lang w:val="en-AE"/>
+        </w:rPr>
+        <w:t>drops.json</w:t>
+      </w:r>
+      <w:proofErr w:type="spellEnd"/>
+      <w:proofErr w:type="gramEnd"/>
+    </w:p>
+    <w:p>
+      <w:pPr>
+        <w:rPr>
+          <w:rFonts w:ascii="Montserrat" w:hAnsi="Montserrat" w:cs="Minecraft Ten font cyrillic"/>
+          <w:lang w:val="en-AE"/>
+        </w:rPr>
+      </w:pPr>
+      <w:r>
+        <w:rPr>
+          <w:rFonts w:ascii="Montserrat" w:hAnsi="Montserrat" w:cs="Minecraft Ten font cyrillic"/>
+          <w:lang w:val="en-AE"/>
+        </w:rPr>
+        <w:t>- cod weight 65</w:t>
+      </w:r>
+    </w:p>
+    <w:p>
+      <w:pPr>
+        <w:rPr>
+          <w:rFonts w:ascii="Montserrat" w:hAnsi="Montserrat" w:cs="Minecraft Ten font cyrillic"/>
+          <w:lang w:val="en-AE"/>
+        </w:rPr>
+      </w:pPr>
+      <w:r>
+        <w:rPr>
+          <w:rFonts w:ascii="Montserrat" w:hAnsi="Montserrat" w:cs="Minecraft Ten font cyrillic"/>
+          <w:lang w:val="en-AE"/>
+        </w:rPr>
+        <w:t>- salmon weight 20</w:t>
+      </w:r>
+    </w:p>
+    <w:p>
+      <w:pPr>
+        <w:rPr>
+          <w:rFonts w:ascii="Montserrat" w:hAnsi="Montserrat" w:cs="Minecraft Ten font cyrillic"/>
+          <w:lang w:val="en-AE"/>
+        </w:rPr>
+      </w:pPr>
+      <w:r>
+        <w:rPr>
+          <w:rFonts w:ascii="Montserrat" w:hAnsi="Montserrat" w:cs="Minecraft Ten font cyrillic"/>
+          <w:lang w:val="en-AE"/>
+        </w:rPr>
+        <w:t>- puffy weight 3</w:t>
+      </w:r>
+    </w:p>
+    <w:p>
+      <w:pPr>
+        <w:rPr>
+          <w:rFonts w:ascii="Montserrat" w:hAnsi="Montserrat" w:cs="Minecraft Ten font cyrillic"/>
+          <w:lang w:val="en-AE"/>
+        </w:rPr>
+      </w:pPr>
+      <w:r>
+        <w:rPr>
+          <w:rFonts w:ascii="Montserrat" w:hAnsi="Montserrat" w:cs="Minecraft Ten font cyrillic"/>
+          <w:lang w:val="en-AE"/>
+        </w:rPr>
+        <w:t>- tropical fish weight 12</w:t>
+      </w:r>
+    </w:p>
+    <w:p>
+      <w:pPr>
+        <w:rPr>
+          <w:rFonts w:ascii="Montserrat" w:hAnsi="Montserrat" w:cs="Minecraft Ten font cyrillic"/>
+          <w:lang w:val="en-AE"/>
+        </w:rPr>
+      </w:pPr>
+    </w:p>
+    <w:p>
+      <w:pPr>
+        <w:rPr>
+          <w:rFonts w:ascii="Montserrat" w:hAnsi="Montserrat" w:cs="Minecraft Ten font cyrillic"/>
+          <w:lang w:val="en-AE"/>
+        </w:rPr>
+      </w:pPr>
       <w:r>
         <w:rPr>
           <w:rFonts w:ascii="Montserrat" w:hAnsi="Montserrat" w:cs="Minecraft Ten font cyrillic"/>
@@ -1072,14 +1094,26 @@
           <w:bCs/>
           <w:lang w:val="en-AE"/>
         </w:rPr>
-        <w:t>fish_</w:t>
-      </w:r>
-      <w:proofErr w:type="gramStart"/>
+        <w:t xml:space="preserve">b. </w:t>
+      </w:r>
+      <w:proofErr w:type="spellStart"/>
       <w:r>
         <w:rPr>
           <w:rFonts w:ascii="Montserrat" w:hAnsi="Montserrat" w:cs="Minecraft Ten font cyrillic"/>
           <w:b/>
           <w:bCs/>
+          <w:color w:val="4EA72E" w:themeColor="accent6"/>
+          <w:lang w:val="en-AE"/>
+        </w:rPr>
+        <w:t>fish_</w:t>
+      </w:r>
+      <w:proofErr w:type="gramStart"/>
+      <w:r>
+        <w:rPr>
+          <w:rFonts w:ascii="Montserrat" w:hAnsi="Montserrat" w:cs="Minecraft Ten font cyrillic"/>
+          <w:b/>
+          <w:bCs/>
+          <w:color w:val="4EA72E" w:themeColor="accent6"/>
           <w:lang w:val="en-AE"/>
         </w:rPr>
         <w:t>school.json</w:t>
@@ -1137,6 +1171,7 @@
           <w:rFonts w:ascii="Montserrat" w:hAnsi="Montserrat" w:cs="Minecraft Ten font cyrillic"/>
           <w:b/>
           <w:bCs/>
+          <w:color w:val="4EA72E" w:themeColor="accent6"/>
           <w:sz w:val="30"/>
           <w:szCs w:val="30"/>
           <w:lang w:val="en-AE"/>
@@ -1347,6 +1382,7 @@
           <w:rFonts w:ascii="Montserrat" w:hAnsi="Montserrat" w:cs="Minecraft Ten font cyrillic"/>
           <w:b/>
           <w:bCs/>
+          <w:color w:val="4EA72E" w:themeColor="accent6"/>
           <w:lang w:val="en-AE"/>
         </w:rPr>
         <w:t>ocean_</w:t>
@@ -1357,6 +1393,7 @@
           <w:rFonts w:ascii="Montserrat" w:hAnsi="Montserrat" w:cs="Minecraft Ten font cyrillic"/>
           <w:b/>
           <w:bCs/>
+          <w:color w:val="4EA72E" w:themeColor="accent6"/>
           <w:lang w:val="en-AE"/>
         </w:rPr>
         <w:t>items.json</w:t>
@@ -1524,6 +1561,7 @@
       <w:pPr>
         <w:rPr>
           <w:rFonts w:ascii="Montserrat" w:hAnsi="Montserrat" w:cs="Minecraft Ten font cyrillic"/>
+          <w:color w:val="4EA72E" w:themeColor="accent6"/>
           <w:lang w:val="en-AE"/>
         </w:rPr>
       </w:pPr>
@@ -1532,6 +1570,7 @@
           <w:rFonts w:ascii="Montserrat" w:hAnsi="Montserrat" w:cs="Minecraft Ten font cyrillic"/>
           <w:b/>
           <w:bCs/>
+          <w:color w:val="4EA72E" w:themeColor="accent6"/>
           <w:lang w:val="en-AE"/>
         </w:rPr>
         <w:t xml:space="preserve">b. </w:t>
@@ -1542,6 +1581,7 @@
           <w:rFonts w:ascii="Montserrat" w:hAnsi="Montserrat" w:cs="Minecraft Ten font cyrillic"/>
           <w:b/>
           <w:bCs/>
+          <w:color w:val="4EA72E" w:themeColor="accent6"/>
           <w:lang w:val="en-AE"/>
         </w:rPr>
         <w:t>ocean_</w:t>
@@ -1552,6 +1592,7 @@
           <w:rFonts w:ascii="Montserrat" w:hAnsi="Montserrat" w:cs="Minecraft Ten font cyrillic"/>
           <w:b/>
           <w:bCs/>
+          <w:color w:val="4EA72E" w:themeColor="accent6"/>
           <w:lang w:val="en-AE"/>
         </w:rPr>
         <w:t>plants.json</w:t>
@@ -1717,6 +1758,7 @@
           <w:rFonts w:ascii="Montserrat" w:hAnsi="Montserrat" w:cs="Minecraft Ten font cyrillic"/>
           <w:b/>
           <w:bCs/>
+          <w:color w:val="4EA72E" w:themeColor="accent6"/>
           <w:lang w:val="en-AE"/>
         </w:rPr>
         <w:t>ocean_</w:t>
@@ -1727,6 +1769,7 @@
           <w:rFonts w:ascii="Montserrat" w:hAnsi="Montserrat" w:cs="Minecraft Ten font cyrillic"/>
           <w:b/>
           <w:bCs/>
+          <w:color w:val="4EA72E" w:themeColor="accent6"/>
           <w:lang w:val="en-AE"/>
         </w:rPr>
         <w:t>corals.json</w:t>
@@ -1932,6 +1975,7 @@
       <w:pPr>
         <w:rPr>
           <w:rFonts w:ascii="Montserrat" w:hAnsi="Montserrat" w:cs="Minecraft Ten font cyrillic"/>
+          <w:color w:val="4EA72E" w:themeColor="accent6"/>
           <w:lang w:val="en-AE"/>
         </w:rPr>
       </w:pPr>
@@ -1940,6 +1984,7 @@
           <w:rFonts w:ascii="Montserrat" w:hAnsi="Montserrat" w:cs="Minecraft Ten font cyrillic"/>
           <w:b/>
           <w:bCs/>
+          <w:color w:val="4EA72E" w:themeColor="accent6"/>
           <w:lang w:val="en-AE"/>
         </w:rPr>
         <w:t xml:space="preserve">All the coral </w:t>
@@ -1950,6 +1995,7 @@
           <w:rFonts w:ascii="Montserrat" w:hAnsi="Montserrat" w:cs="Minecraft Ten font cyrillic"/>
           <w:b/>
           <w:bCs/>
+          <w:color w:val="4EA72E" w:themeColor="accent6"/>
           <w:lang w:val="en-AE"/>
         </w:rPr>
         <w:t>jsons</w:t>
@@ -2043,6 +2089,7 @@
       <w:pPr>
         <w:rPr>
           <w:rFonts w:ascii="Montserrat" w:hAnsi="Montserrat" w:cs="Minecraft Ten font cyrillic"/>
+          <w:color w:val="4EA72E" w:themeColor="accent6"/>
           <w:lang w:val="en-AE"/>
         </w:rPr>
       </w:pPr>
@@ -2051,6 +2098,7 @@
           <w:rFonts w:ascii="Montserrat" w:hAnsi="Montserrat" w:cs="Minecraft Ten font cyrillic"/>
           <w:b/>
           <w:bCs/>
+          <w:color w:val="4EA72E" w:themeColor="accent6"/>
           <w:lang w:val="en-AE"/>
         </w:rPr>
         <w:t xml:space="preserve">d. </w:t>
@@ -2061,6 +2109,7 @@
           <w:rFonts w:ascii="Montserrat" w:hAnsi="Montserrat" w:cs="Minecraft Ten font cyrillic"/>
           <w:b/>
           <w:bCs/>
+          <w:color w:val="4EA72E" w:themeColor="accent6"/>
           <w:lang w:val="en-AE"/>
         </w:rPr>
         <w:t>ocean_</w:t>
@@ -2071,6 +2120,7 @@
           <w:rFonts w:ascii="Montserrat" w:hAnsi="Montserrat" w:cs="Minecraft Ten font cyrillic"/>
           <w:b/>
           <w:bCs/>
+          <w:color w:val="4EA72E" w:themeColor="accent6"/>
           <w:lang w:val="en-AE"/>
         </w:rPr>
         <w:t>heads.json</w:t>

</xml_diff>

<commit_message>
Finished junk root section and finished enchant utils
</commit_message>
<xml_diff>
--- a/fishing requirements.docx
+++ b/fishing requirements.docx
@@ -2301,6 +2301,7 @@
       <w:pPr>
         <w:rPr>
           <w:rFonts w:ascii="Montserrat" w:hAnsi="Montserrat" w:cs="Minecraft Ten font cyrillic"/>
+          <w:color w:val="4EA72E" w:themeColor="accent6"/>
           <w:sz w:val="30"/>
           <w:szCs w:val="30"/>
           <w:lang w:val="en-AE"/>
@@ -2311,6 +2312,7 @@
           <w:rFonts w:ascii="Montserrat" w:hAnsi="Montserrat" w:cs="Minecraft Ten font cyrillic"/>
           <w:b/>
           <w:bCs/>
+          <w:color w:val="4EA72E" w:themeColor="accent6"/>
           <w:sz w:val="30"/>
           <w:szCs w:val="30"/>
           <w:lang w:val="en-AE"/>
@@ -2324,6 +2326,7 @@
           <w:rFonts w:ascii="Montserrat" w:hAnsi="Montserrat" w:cs="Minecraft Ten font cyrillic"/>
           <w:b/>
           <w:bCs/>
+          <w:color w:val="4EA72E" w:themeColor="accent6"/>
           <w:sz w:val="30"/>
           <w:szCs w:val="30"/>
           <w:lang w:val="en-AE"/>
@@ -2411,6 +2414,7 @@
       <w:pPr>
         <w:rPr>
           <w:rFonts w:ascii="Montserrat" w:hAnsi="Montserrat" w:cs="Minecraft Ten font cyrillic"/>
+          <w:color w:val="4EA72E" w:themeColor="accent6"/>
           <w:lang w:val="en-AE"/>
         </w:rPr>
       </w:pPr>
@@ -2419,684 +2423,695 @@
           <w:rFonts w:ascii="Montserrat" w:hAnsi="Montserrat" w:cs="Minecraft Ten font cyrillic"/>
           <w:b/>
           <w:bCs/>
-          <w:lang w:val="en-AE"/>
-        </w:rPr>
-        <w:t>a.</w:t>
-      </w:r>
+          <w:color w:val="4EA72E" w:themeColor="accent6"/>
+          <w:lang w:val="en-AE"/>
+        </w:rPr>
+        <w:t xml:space="preserve">a. </w:t>
+      </w:r>
+      <w:proofErr w:type="spellStart"/>
       <w:r>
         <w:rPr>
           <w:rFonts w:ascii="Montserrat" w:hAnsi="Montserrat" w:cs="Minecraft Ten font cyrillic"/>
           <w:b/>
           <w:bCs/>
-          <w:lang w:val="en-AE"/>
-        </w:rPr>
-        <w:t xml:space="preserve"> </w:t>
-      </w:r>
-      <w:proofErr w:type="spellStart"/>
+          <w:color w:val="4EA72E" w:themeColor="accent6"/>
+          <w:lang w:val="en-AE"/>
+        </w:rPr>
+        <w:t>junk_</w:t>
+      </w:r>
+      <w:proofErr w:type="gramStart"/>
       <w:r>
         <w:rPr>
           <w:rFonts w:ascii="Montserrat" w:hAnsi="Montserrat" w:cs="Minecraft Ten font cyrillic"/>
           <w:b/>
           <w:bCs/>
-          <w:lang w:val="en-AE"/>
-        </w:rPr>
-        <w:t>junk_</w:t>
-      </w:r>
-      <w:proofErr w:type="gramStart"/>
+          <w:color w:val="4EA72E" w:themeColor="accent6"/>
+          <w:lang w:val="en-AE"/>
+        </w:rPr>
+        <w:t>items.json</w:t>
+      </w:r>
+      <w:proofErr w:type="spellEnd"/>
+      <w:proofErr w:type="gramEnd"/>
+    </w:p>
+    <w:p>
+      <w:pPr>
+        <w:rPr>
+          <w:rFonts w:ascii="Montserrat" w:hAnsi="Montserrat" w:cs="Minecraft Ten font cyrillic"/>
+          <w:lang w:val="en-AE"/>
+        </w:rPr>
+      </w:pPr>
+      <w:r>
+        <w:rPr>
+          <w:rFonts w:ascii="Montserrat" w:hAnsi="Montserrat" w:cs="Minecraft Ten font cyrillic"/>
+          <w:lang w:val="en-AE"/>
+        </w:rPr>
+        <w:t>- bowl</w:t>
+      </w:r>
+    </w:p>
+    <w:p>
+      <w:pPr>
+        <w:rPr>
+          <w:rFonts w:ascii="Montserrat" w:hAnsi="Montserrat" w:cs="Minecraft Ten font cyrillic"/>
+          <w:lang w:val="en-AE"/>
+        </w:rPr>
+      </w:pPr>
+      <w:r>
+        <w:rPr>
+          <w:rFonts w:ascii="Montserrat" w:hAnsi="Montserrat" w:cs="Minecraft Ten font cyrillic"/>
+          <w:lang w:val="en-AE"/>
+        </w:rPr>
+        <w:t>- stick, min max 2-4</w:t>
+      </w:r>
+    </w:p>
+    <w:p>
+      <w:pPr>
+        <w:rPr>
+          <w:rFonts w:ascii="Montserrat" w:hAnsi="Montserrat" w:cs="Minecraft Ten font cyrillic"/>
+          <w:lang w:val="en-AE"/>
+        </w:rPr>
+      </w:pPr>
+      <w:r>
+        <w:rPr>
+          <w:rFonts w:ascii="Montserrat" w:hAnsi="Montserrat" w:cs="Minecraft Ten font cyrillic"/>
+          <w:lang w:val="en-AE"/>
+        </w:rPr>
+        <w:t>- lantern</w:t>
+      </w:r>
+    </w:p>
+    <w:p>
+      <w:pPr>
+        <w:rPr>
+          <w:rFonts w:ascii="Montserrat" w:hAnsi="Montserrat" w:cs="Minecraft Ten font cyrillic"/>
+          <w:lang w:val="en-AE"/>
+        </w:rPr>
+      </w:pPr>
+      <w:r>
+        <w:rPr>
+          <w:rFonts w:ascii="Montserrat" w:hAnsi="Montserrat" w:cs="Minecraft Ten font cyrillic"/>
+          <w:lang w:val="en-AE"/>
+        </w:rPr>
+        <w:t>- tripwire hook, min max 1-2</w:t>
+      </w:r>
+    </w:p>
+    <w:p>
+      <w:pPr>
+        <w:rPr>
+          <w:rFonts w:ascii="Montserrat" w:hAnsi="Montserrat" w:cs="Minecraft Ten font cyrillic"/>
+          <w:lang w:val="en-AE"/>
+        </w:rPr>
+      </w:pPr>
+      <w:r>
+        <w:rPr>
+          <w:rFonts w:ascii="Montserrat" w:hAnsi="Montserrat" w:cs="Minecraft Ten font cyrillic"/>
+          <w:lang w:val="en-AE"/>
+        </w:rPr>
+        <w:t>- book</w:t>
+      </w:r>
+    </w:p>
+    <w:p>
+      <w:pPr>
+        <w:rPr>
+          <w:rFonts w:ascii="Montserrat" w:hAnsi="Montserrat" w:cs="Minecraft Ten font cyrillic"/>
+          <w:lang w:val="en-AE"/>
+        </w:rPr>
+      </w:pPr>
+      <w:r>
+        <w:rPr>
+          <w:rFonts w:ascii="Montserrat" w:hAnsi="Montserrat" w:cs="Minecraft Ten font cyrillic"/>
+          <w:lang w:val="en-AE"/>
+        </w:rPr>
+        <w:t>- paper, min max 2-4</w:t>
+      </w:r>
+    </w:p>
+    <w:p>
+      <w:pPr>
+        <w:rPr>
+          <w:rFonts w:ascii="Montserrat" w:hAnsi="Montserrat" w:cs="Minecraft Ten font cyrillic"/>
+          <w:lang w:val="en-AE"/>
+        </w:rPr>
+      </w:pPr>
+      <w:r>
+        <w:rPr>
+          <w:rFonts w:ascii="Montserrat" w:hAnsi="Montserrat" w:cs="Minecraft Ten font cyrillic"/>
+          <w:lang w:val="en-AE"/>
+        </w:rPr>
+        <w:t>- rabbit hide, min max 2-4</w:t>
+      </w:r>
+    </w:p>
+    <w:p>
+      <w:pPr>
+        <w:rPr>
+          <w:rFonts w:ascii="Montserrat" w:hAnsi="Montserrat" w:cs="Minecraft Ten font cyrillic"/>
+          <w:lang w:val="en-AE"/>
+        </w:rPr>
+      </w:pPr>
+      <w:r>
+        <w:rPr>
+          <w:rFonts w:ascii="Montserrat" w:hAnsi="Montserrat" w:cs="Minecraft Ten font cyrillic"/>
+          <w:lang w:val="en-AE"/>
+        </w:rPr>
+        <w:t>- leather, min max 1-2</w:t>
+      </w:r>
+    </w:p>
+    <w:p>
+      <w:pPr>
+        <w:rPr>
+          <w:rFonts w:ascii="Montserrat" w:hAnsi="Montserrat" w:cs="Minecraft Ten font cyrillic"/>
+          <w:lang w:val="en-AE"/>
+        </w:rPr>
+      </w:pPr>
+      <w:r>
+        <w:rPr>
+          <w:rFonts w:ascii="Montserrat" w:hAnsi="Montserrat" w:cs="Minecraft Ten font cyrillic"/>
+          <w:lang w:val="en-AE"/>
+        </w:rPr>
+        <w:t>- bone, min max 1-3</w:t>
+      </w:r>
+    </w:p>
+    <w:p>
+      <w:pPr>
+        <w:rPr>
+          <w:rFonts w:ascii="Montserrat" w:hAnsi="Montserrat" w:cs="Minecraft Ten font cyrillic"/>
+          <w:lang w:val="en-AE"/>
+        </w:rPr>
+      </w:pPr>
+      <w:r>
+        <w:rPr>
+          <w:rFonts w:ascii="Montserrat" w:hAnsi="Montserrat" w:cs="Minecraft Ten font cyrillic"/>
+          <w:lang w:val="en-AE"/>
+        </w:rPr>
+        <w:t xml:space="preserve">- </w:t>
+      </w:r>
+      <w:proofErr w:type="spellStart"/>
+      <w:r>
+        <w:rPr>
+          <w:rFonts w:ascii="Montserrat" w:hAnsi="Montserrat" w:cs="Minecraft Ten font cyrillic"/>
+          <w:lang w:val="en-AE"/>
+        </w:rPr>
+        <w:t>rotty</w:t>
+      </w:r>
+      <w:proofErr w:type="spellEnd"/>
+      <w:r>
+        <w:rPr>
+          <w:rFonts w:ascii="Montserrat" w:hAnsi="Montserrat" w:cs="Minecraft Ten font cyrillic"/>
+          <w:lang w:val="en-AE"/>
+        </w:rPr>
+        <w:t>, min max 1-3</w:t>
+      </w:r>
+    </w:p>
+    <w:p>
+      <w:pPr>
+        <w:rPr>
+          <w:rFonts w:ascii="Montserrat" w:hAnsi="Montserrat" w:cs="Minecraft Ten font cyrillic"/>
+          <w:lang w:val="en-AE"/>
+        </w:rPr>
+      </w:pPr>
+    </w:p>
+    <w:p>
+      <w:pPr>
+        <w:rPr>
+          <w:rFonts w:ascii="Montserrat" w:hAnsi="Montserrat" w:cs="Minecraft Ten font cyrillic"/>
+          <w:color w:val="4EA72E" w:themeColor="accent6"/>
+          <w:lang w:val="en-AE"/>
+        </w:rPr>
+      </w:pPr>
       <w:r>
         <w:rPr>
           <w:rFonts w:ascii="Montserrat" w:hAnsi="Montserrat" w:cs="Minecraft Ten font cyrillic"/>
           <w:b/>
           <w:bCs/>
-          <w:lang w:val="en-AE"/>
-        </w:rPr>
-        <w:t>items.json</w:t>
-      </w:r>
-      <w:proofErr w:type="spellEnd"/>
-      <w:proofErr w:type="gramEnd"/>
-    </w:p>
-    <w:p>
-      <w:pPr>
-        <w:rPr>
-          <w:rFonts w:ascii="Montserrat" w:hAnsi="Montserrat" w:cs="Minecraft Ten font cyrillic"/>
-          <w:lang w:val="en-AE"/>
-        </w:rPr>
-      </w:pPr>
-      <w:r>
-        <w:rPr>
-          <w:rFonts w:ascii="Montserrat" w:hAnsi="Montserrat" w:cs="Minecraft Ten font cyrillic"/>
-          <w:lang w:val="en-AE"/>
-        </w:rPr>
-        <w:t>- bowl</w:t>
-      </w:r>
-    </w:p>
-    <w:p>
-      <w:pPr>
-        <w:rPr>
-          <w:rFonts w:ascii="Montserrat" w:hAnsi="Montserrat" w:cs="Minecraft Ten font cyrillic"/>
-          <w:lang w:val="en-AE"/>
-        </w:rPr>
-      </w:pPr>
-      <w:r>
-        <w:rPr>
-          <w:rFonts w:ascii="Montserrat" w:hAnsi="Montserrat" w:cs="Minecraft Ten font cyrillic"/>
-          <w:lang w:val="en-AE"/>
-        </w:rPr>
-        <w:t>- stick, min max 2-4</w:t>
-      </w:r>
-    </w:p>
-    <w:p>
-      <w:pPr>
-        <w:rPr>
-          <w:rFonts w:ascii="Montserrat" w:hAnsi="Montserrat" w:cs="Minecraft Ten font cyrillic"/>
-          <w:lang w:val="en-AE"/>
-        </w:rPr>
-      </w:pPr>
-      <w:r>
-        <w:rPr>
-          <w:rFonts w:ascii="Montserrat" w:hAnsi="Montserrat" w:cs="Minecraft Ten font cyrillic"/>
-          <w:lang w:val="en-AE"/>
-        </w:rPr>
-        <w:t>- lantern</w:t>
-      </w:r>
-    </w:p>
-    <w:p>
-      <w:pPr>
-        <w:rPr>
-          <w:rFonts w:ascii="Montserrat" w:hAnsi="Montserrat" w:cs="Minecraft Ten font cyrillic"/>
-          <w:lang w:val="en-AE"/>
-        </w:rPr>
-      </w:pPr>
-      <w:r>
-        <w:rPr>
-          <w:rFonts w:ascii="Montserrat" w:hAnsi="Montserrat" w:cs="Minecraft Ten font cyrillic"/>
-          <w:lang w:val="en-AE"/>
-        </w:rPr>
-        <w:t>- tripwire hook, min max 1-2</w:t>
-      </w:r>
-    </w:p>
-    <w:p>
-      <w:pPr>
-        <w:rPr>
-          <w:rFonts w:ascii="Montserrat" w:hAnsi="Montserrat" w:cs="Minecraft Ten font cyrillic"/>
-          <w:lang w:val="en-AE"/>
-        </w:rPr>
-      </w:pPr>
-      <w:r>
-        <w:rPr>
-          <w:rFonts w:ascii="Montserrat" w:hAnsi="Montserrat" w:cs="Minecraft Ten font cyrillic"/>
-          <w:lang w:val="en-AE"/>
-        </w:rPr>
-        <w:t>- book</w:t>
-      </w:r>
-    </w:p>
-    <w:p>
-      <w:pPr>
-        <w:rPr>
-          <w:rFonts w:ascii="Montserrat" w:hAnsi="Montserrat" w:cs="Minecraft Ten font cyrillic"/>
-          <w:lang w:val="en-AE"/>
-        </w:rPr>
-      </w:pPr>
-      <w:r>
-        <w:rPr>
-          <w:rFonts w:ascii="Montserrat" w:hAnsi="Montserrat" w:cs="Minecraft Ten font cyrillic"/>
-          <w:lang w:val="en-AE"/>
-        </w:rPr>
-        <w:t>- paper, min max 2-4</w:t>
-      </w:r>
-    </w:p>
-    <w:p>
-      <w:pPr>
-        <w:rPr>
-          <w:rFonts w:ascii="Montserrat" w:hAnsi="Montserrat" w:cs="Minecraft Ten font cyrillic"/>
-          <w:lang w:val="en-AE"/>
-        </w:rPr>
-      </w:pPr>
-      <w:r>
-        <w:rPr>
-          <w:rFonts w:ascii="Montserrat" w:hAnsi="Montserrat" w:cs="Minecraft Ten font cyrillic"/>
-          <w:lang w:val="en-AE"/>
-        </w:rPr>
-        <w:t>- rabbit hide, min max 2-4</w:t>
-      </w:r>
-    </w:p>
-    <w:p>
-      <w:pPr>
-        <w:rPr>
-          <w:rFonts w:ascii="Montserrat" w:hAnsi="Montserrat" w:cs="Minecraft Ten font cyrillic"/>
-          <w:lang w:val="en-AE"/>
-        </w:rPr>
-      </w:pPr>
-      <w:r>
-        <w:rPr>
-          <w:rFonts w:ascii="Montserrat" w:hAnsi="Montserrat" w:cs="Minecraft Ten font cyrillic"/>
-          <w:lang w:val="en-AE"/>
-        </w:rPr>
-        <w:t>- leather, min max 1-2</w:t>
-      </w:r>
-    </w:p>
-    <w:p>
-      <w:pPr>
-        <w:rPr>
-          <w:rFonts w:ascii="Montserrat" w:hAnsi="Montserrat" w:cs="Minecraft Ten font cyrillic"/>
-          <w:lang w:val="en-AE"/>
-        </w:rPr>
-      </w:pPr>
-      <w:r>
-        <w:rPr>
-          <w:rFonts w:ascii="Montserrat" w:hAnsi="Montserrat" w:cs="Minecraft Ten font cyrillic"/>
-          <w:lang w:val="en-AE"/>
-        </w:rPr>
-        <w:t>- bone, min max 1-3</w:t>
-      </w:r>
-    </w:p>
-    <w:p>
-      <w:pPr>
-        <w:rPr>
-          <w:rFonts w:ascii="Montserrat" w:hAnsi="Montserrat" w:cs="Minecraft Ten font cyrillic"/>
-          <w:lang w:val="en-AE"/>
-        </w:rPr>
-      </w:pPr>
-      <w:r>
-        <w:rPr>
-          <w:rFonts w:ascii="Montserrat" w:hAnsi="Montserrat" w:cs="Minecraft Ten font cyrillic"/>
-          <w:lang w:val="en-AE"/>
-        </w:rPr>
-        <w:t xml:space="preserve">- </w:t>
-      </w:r>
-      <w:proofErr w:type="spellStart"/>
-      <w:r>
-        <w:rPr>
-          <w:rFonts w:ascii="Montserrat" w:hAnsi="Montserrat" w:cs="Minecraft Ten font cyrillic"/>
-          <w:lang w:val="en-AE"/>
-        </w:rPr>
-        <w:t>rotty</w:t>
-      </w:r>
-      <w:proofErr w:type="spellEnd"/>
-      <w:r>
-        <w:rPr>
-          <w:rFonts w:ascii="Montserrat" w:hAnsi="Montserrat" w:cs="Minecraft Ten font cyrillic"/>
-          <w:lang w:val="en-AE"/>
-        </w:rPr>
-        <w:t>, min max 1-3</w:t>
-      </w:r>
-    </w:p>
-    <w:p>
-      <w:pPr>
-        <w:rPr>
-          <w:rFonts w:ascii="Montserrat" w:hAnsi="Montserrat" w:cs="Minecraft Ten font cyrillic"/>
-          <w:lang w:val="en-AE"/>
-        </w:rPr>
-      </w:pPr>
-    </w:p>
-    <w:p>
-      <w:pPr>
-        <w:rPr>
-          <w:rFonts w:ascii="Montserrat" w:hAnsi="Montserrat" w:cs="Minecraft Ten font cyrillic"/>
-          <w:lang w:val="en-AE"/>
-        </w:rPr>
-      </w:pPr>
+          <w:color w:val="4EA72E" w:themeColor="accent6"/>
+          <w:lang w:val="en-AE"/>
+        </w:rPr>
+        <w:t xml:space="preserve">b. </w:t>
+      </w:r>
+      <w:proofErr w:type="spellStart"/>
       <w:r>
         <w:rPr>
           <w:rFonts w:ascii="Montserrat" w:hAnsi="Montserrat" w:cs="Minecraft Ten font cyrillic"/>
           <w:b/>
           <w:bCs/>
-          <w:lang w:val="en-AE"/>
-        </w:rPr>
-        <w:t xml:space="preserve">b. </w:t>
-      </w:r>
-      <w:proofErr w:type="spellStart"/>
+          <w:color w:val="4EA72E" w:themeColor="accent6"/>
+          <w:lang w:val="en-AE"/>
+        </w:rPr>
+        <w:t>junk_</w:t>
+      </w:r>
+      <w:proofErr w:type="gramStart"/>
       <w:r>
         <w:rPr>
           <w:rFonts w:ascii="Montserrat" w:hAnsi="Montserrat" w:cs="Minecraft Ten font cyrillic"/>
           <w:b/>
           <w:bCs/>
-          <w:lang w:val="en-AE"/>
-        </w:rPr>
-        <w:t>junk_</w:t>
-      </w:r>
-      <w:proofErr w:type="gramStart"/>
+          <w:color w:val="4EA72E" w:themeColor="accent6"/>
+          <w:lang w:val="en-AE"/>
+        </w:rPr>
+        <w:t>tools.json</w:t>
+      </w:r>
+      <w:proofErr w:type="spellEnd"/>
+      <w:proofErr w:type="gramEnd"/>
+    </w:p>
+    <w:p>
+      <w:pPr>
+        <w:rPr>
+          <w:rFonts w:ascii="Montserrat" w:hAnsi="Montserrat" w:cs="Minecraft Ten font cyrillic"/>
+          <w:color w:val="4EA72E" w:themeColor="accent6"/>
+          <w:lang w:val="en-AE"/>
+        </w:rPr>
+      </w:pPr>
+      <w:r>
+        <w:rPr>
+          <w:rFonts w:ascii="Montserrat" w:hAnsi="Montserrat" w:cs="Minecraft Ten font cyrillic"/>
+          <w:color w:val="4EA72E" w:themeColor="accent6"/>
+          <w:lang w:val="en-AE"/>
+        </w:rPr>
+        <w:t xml:space="preserve">- </w:t>
+      </w:r>
+      <w:proofErr w:type="spellStart"/>
+      <w:r>
+        <w:rPr>
+          <w:rFonts w:ascii="Montserrat" w:hAnsi="Montserrat" w:cs="Minecraft Ten font cyrillic"/>
+          <w:color w:val="4EA72E" w:themeColor="accent6"/>
+          <w:lang w:val="en-AE"/>
+        </w:rPr>
+        <w:t>wooden_</w:t>
+      </w:r>
+      <w:proofErr w:type="gramStart"/>
+      <w:r>
+        <w:rPr>
+          <w:rFonts w:ascii="Montserrat" w:hAnsi="Montserrat" w:cs="Minecraft Ten font cyrillic"/>
+          <w:color w:val="4EA72E" w:themeColor="accent6"/>
+          <w:lang w:val="en-AE"/>
+        </w:rPr>
+        <w:t>tools.json</w:t>
+      </w:r>
+      <w:proofErr w:type="spellEnd"/>
+      <w:proofErr w:type="gramEnd"/>
+    </w:p>
+    <w:p>
+      <w:pPr>
+        <w:rPr>
+          <w:rFonts w:ascii="Montserrat" w:hAnsi="Montserrat" w:cs="Minecraft Ten font cyrillic"/>
+          <w:color w:val="D86DCB" w:themeColor="accent5" w:themeTint="99"/>
+          <w:lang w:val="en-AE"/>
+        </w:rPr>
+      </w:pPr>
+      <w:r>
+        <w:rPr>
+          <w:rFonts w:ascii="Montserrat" w:hAnsi="Montserrat" w:cs="Minecraft Ten font cyrillic"/>
+          <w:color w:val="D86DCB" w:themeColor="accent5" w:themeTint="99"/>
+          <w:lang w:val="en-AE"/>
+        </w:rPr>
+        <w:t xml:space="preserve">- </w:t>
+      </w:r>
+      <w:proofErr w:type="spellStart"/>
+      <w:r>
+        <w:rPr>
+          <w:rFonts w:ascii="Montserrat" w:hAnsi="Montserrat" w:cs="Minecraft Ten font cyrillic"/>
+          <w:color w:val="4EA72E" w:themeColor="accent6"/>
+          <w:lang w:val="en-AE"/>
+        </w:rPr>
+        <w:t>stone_</w:t>
+      </w:r>
+      <w:proofErr w:type="gramStart"/>
+      <w:r>
+        <w:rPr>
+          <w:rFonts w:ascii="Montserrat" w:hAnsi="Montserrat" w:cs="Minecraft Ten font cyrillic"/>
+          <w:color w:val="4EA72E" w:themeColor="accent6"/>
+          <w:lang w:val="en-AE"/>
+        </w:rPr>
+        <w:t>tools.json</w:t>
+      </w:r>
+      <w:proofErr w:type="spellEnd"/>
+      <w:proofErr w:type="gramEnd"/>
+    </w:p>
+    <w:p>
+      <w:pPr>
+        <w:rPr>
+          <w:rFonts w:ascii="Montserrat" w:hAnsi="Montserrat" w:cs="Minecraft Ten font cyrillic"/>
+          <w:color w:val="4EA72E" w:themeColor="accent6"/>
+          <w:lang w:val="en-AE"/>
+        </w:rPr>
+      </w:pPr>
+      <w:r>
+        <w:rPr>
+          <w:rFonts w:ascii="Montserrat" w:hAnsi="Montserrat" w:cs="Minecraft Ten font cyrillic"/>
+          <w:color w:val="4EA72E" w:themeColor="accent6"/>
+          <w:lang w:val="en-AE"/>
+        </w:rPr>
+        <w:t xml:space="preserve">- </w:t>
+      </w:r>
+      <w:proofErr w:type="spellStart"/>
+      <w:r>
+        <w:rPr>
+          <w:rFonts w:ascii="Montserrat" w:hAnsi="Montserrat" w:cs="Minecraft Ten font cyrillic"/>
+          <w:color w:val="4EA72E" w:themeColor="accent6"/>
+          <w:lang w:val="en-AE"/>
+        </w:rPr>
+        <w:t>golden_</w:t>
+      </w:r>
+      <w:proofErr w:type="gramStart"/>
+      <w:r>
+        <w:rPr>
+          <w:rFonts w:ascii="Montserrat" w:hAnsi="Montserrat" w:cs="Minecraft Ten font cyrillic"/>
+          <w:color w:val="4EA72E" w:themeColor="accent6"/>
+          <w:lang w:val="en-AE"/>
+        </w:rPr>
+        <w:t>tools.json</w:t>
+      </w:r>
+      <w:proofErr w:type="spellEnd"/>
+      <w:proofErr w:type="gramEnd"/>
+      <w:r>
+        <w:rPr>
+          <w:rFonts w:ascii="Montserrat" w:hAnsi="Montserrat" w:cs="Minecraft Ten font cyrillic"/>
+          <w:color w:val="4EA72E" w:themeColor="accent6"/>
+          <w:lang w:val="en-AE"/>
+        </w:rPr>
+        <w:t>, don’t enchant</w:t>
+      </w:r>
+    </w:p>
+    <w:p>
+      <w:pPr>
+        <w:rPr>
+          <w:rFonts w:ascii="Montserrat" w:hAnsi="Montserrat" w:cs="Minecraft Ten font cyrillic"/>
+          <w:color w:val="4EA72E" w:themeColor="accent6"/>
+          <w:lang w:val="en-AE"/>
+        </w:rPr>
+      </w:pPr>
+      <w:r>
+        <w:rPr>
+          <w:rFonts w:ascii="Montserrat" w:hAnsi="Montserrat" w:cs="Minecraft Ten font cyrillic"/>
+          <w:color w:val="4EA72E" w:themeColor="accent6"/>
+          <w:lang w:val="en-AE"/>
+        </w:rPr>
+        <w:t xml:space="preserve">- </w:t>
+      </w:r>
+      <w:proofErr w:type="spellStart"/>
+      <w:r>
+        <w:rPr>
+          <w:rFonts w:ascii="Montserrat" w:hAnsi="Montserrat" w:cs="Minecraft Ten font cyrillic"/>
+          <w:color w:val="4EA72E" w:themeColor="accent6"/>
+          <w:lang w:val="en-AE"/>
+        </w:rPr>
+        <w:t>leather_</w:t>
+      </w:r>
+      <w:proofErr w:type="gramStart"/>
+      <w:r>
+        <w:rPr>
+          <w:rFonts w:ascii="Montserrat" w:hAnsi="Montserrat" w:cs="Minecraft Ten font cyrillic"/>
+          <w:color w:val="4EA72E" w:themeColor="accent6"/>
+          <w:lang w:val="en-AE"/>
+        </w:rPr>
+        <w:t>armor.json</w:t>
+      </w:r>
+      <w:proofErr w:type="spellEnd"/>
+      <w:proofErr w:type="gramEnd"/>
+    </w:p>
+    <w:p>
+      <w:pPr>
+        <w:rPr>
+          <w:rFonts w:ascii="Montserrat" w:hAnsi="Montserrat" w:cs="Minecraft Ten font cyrillic"/>
+          <w:color w:val="4EA72E" w:themeColor="accent6"/>
+          <w:lang w:val="en-AE"/>
+        </w:rPr>
+      </w:pPr>
+      <w:r>
+        <w:rPr>
+          <w:rFonts w:ascii="Montserrat" w:hAnsi="Montserrat" w:cs="Minecraft Ten font cyrillic"/>
+          <w:color w:val="4EA72E" w:themeColor="accent6"/>
+          <w:lang w:val="en-AE"/>
+        </w:rPr>
+        <w:t xml:space="preserve">- </w:t>
+      </w:r>
+      <w:proofErr w:type="spellStart"/>
+      <w:r>
+        <w:rPr>
+          <w:rFonts w:ascii="Montserrat" w:hAnsi="Montserrat" w:cs="Minecraft Ten font cyrillic"/>
+          <w:color w:val="4EA72E" w:themeColor="accent6"/>
+          <w:lang w:val="en-AE"/>
+        </w:rPr>
+        <w:t>golden_</w:t>
+      </w:r>
+      <w:proofErr w:type="gramStart"/>
+      <w:r>
+        <w:rPr>
+          <w:rFonts w:ascii="Montserrat" w:hAnsi="Montserrat" w:cs="Minecraft Ten font cyrillic"/>
+          <w:color w:val="4EA72E" w:themeColor="accent6"/>
+          <w:lang w:val="en-AE"/>
+        </w:rPr>
+        <w:t>armor.json</w:t>
+      </w:r>
+      <w:proofErr w:type="spellEnd"/>
+      <w:proofErr w:type="gramEnd"/>
+    </w:p>
+    <w:p>
+      <w:pPr>
+        <w:rPr>
+          <w:rFonts w:ascii="Montserrat" w:hAnsi="Montserrat" w:cs="Minecraft Ten font cyrillic"/>
+          <w:lang w:val="en-AE"/>
+        </w:rPr>
+      </w:pPr>
+      <w:r>
+        <w:rPr>
+          <w:rFonts w:ascii="Montserrat" w:hAnsi="Montserrat" w:cs="Minecraft Ten font cyrillic"/>
+          <w:lang w:val="en-AE"/>
+        </w:rPr>
+        <w:t>- A shield item</w:t>
+      </w:r>
+    </w:p>
+    <w:p>
+      <w:pPr>
+        <w:rPr>
+          <w:rFonts w:ascii="Montserrat" w:hAnsi="Montserrat" w:cs="Minecraft Ten font cyrillic"/>
+          <w:lang w:val="en-AE"/>
+        </w:rPr>
+      </w:pPr>
+      <w:r>
+        <w:rPr>
+          <w:rFonts w:ascii="Montserrat" w:hAnsi="Montserrat" w:cs="Minecraft Ten font cyrillic"/>
+          <w:lang w:val="en-AE"/>
+        </w:rPr>
+        <w:t>- a fishing rod</w:t>
+      </w:r>
+    </w:p>
+    <w:p>
+      <w:pPr>
+        <w:rPr>
+          <w:rFonts w:ascii="Montserrat" w:hAnsi="Montserrat" w:cs="Minecraft Ten font cyrillic"/>
+          <w:lang w:val="en-AE"/>
+        </w:rPr>
+      </w:pPr>
+      <w:r>
+        <w:rPr>
+          <w:rFonts w:ascii="Montserrat" w:hAnsi="Montserrat" w:cs="Minecraft Ten font cyrillic"/>
+          <w:lang w:val="en-AE"/>
+        </w:rPr>
+        <w:t xml:space="preserve">- </w:t>
+      </w:r>
+      <w:r>
+        <w:rPr>
+          <w:rFonts w:ascii="Montserrat" w:hAnsi="Montserrat" w:cs="Minecraft Ten font cyrillic"/>
+          <w:lang w:val="en-AE"/>
+        </w:rPr>
+        <w:t>a bow</w:t>
+      </w:r>
+    </w:p>
+    <w:p>
+      <w:pPr>
+        <w:rPr>
+          <w:rFonts w:ascii="Montserrat" w:hAnsi="Montserrat" w:cs="Minecraft Ten font cyrillic"/>
+          <w:lang w:val="en-AE"/>
+        </w:rPr>
+      </w:pPr>
+      <w:r>
+        <w:rPr>
+          <w:rFonts w:ascii="Montserrat" w:hAnsi="Montserrat" w:cs="Minecraft Ten font cyrillic"/>
+          <w:lang w:val="en-AE"/>
+        </w:rPr>
+        <w:t xml:space="preserve">- a </w:t>
+      </w:r>
+      <w:proofErr w:type="spellStart"/>
+      <w:r>
+        <w:rPr>
+          <w:rFonts w:ascii="Montserrat" w:hAnsi="Montserrat" w:cs="Minecraft Ten font cyrillic"/>
+          <w:lang w:val="en-AE"/>
+        </w:rPr>
+        <w:t>crossy</w:t>
+      </w:r>
+      <w:proofErr w:type="spellEnd"/>
+    </w:p>
+    <w:p>
+      <w:pPr>
+        <w:rPr>
+          <w:rFonts w:ascii="Montserrat" w:hAnsi="Montserrat" w:cs="Minecraft Ten font cyrillic"/>
+          <w:lang w:val="en-AE"/>
+        </w:rPr>
+      </w:pPr>
+    </w:p>
+    <w:p>
+      <w:pPr>
+        <w:rPr>
+          <w:rFonts w:ascii="Montserrat" w:hAnsi="Montserrat" w:cs="Minecraft Ten font cyrillic"/>
+          <w:lang w:val="en-AE"/>
+        </w:rPr>
+      </w:pPr>
+      <w:r>
+        <w:rPr>
+          <w:rFonts w:ascii="Montserrat" w:hAnsi="Montserrat" w:cs="Minecraft Ten font cyrillic"/>
+          <w:lang w:val="en-AE"/>
+        </w:rPr>
+        <w:t>Function set damage</w:t>
+      </w:r>
+      <w:r>
+        <w:rPr>
+          <w:rFonts w:ascii="Montserrat" w:hAnsi="Montserrat" w:cs="Minecraft Ten font cyrillic"/>
+          <w:lang w:val="en-AE"/>
+        </w:rPr>
+        <w:t xml:space="preserve"> min max</w:t>
+      </w:r>
+      <w:r>
+        <w:rPr>
+          <w:rFonts w:ascii="Montserrat" w:hAnsi="Montserrat" w:cs="Minecraft Ten font cyrillic"/>
+          <w:lang w:val="en-AE"/>
+        </w:rPr>
+        <w:t xml:space="preserve"> 0.45 – 0.85</w:t>
+      </w:r>
+    </w:p>
+    <w:p>
+      <w:pPr>
+        <w:rPr>
+          <w:rFonts w:ascii="Montserrat" w:hAnsi="Montserrat" w:cs="Minecraft Ten font cyrillic"/>
+          <w:lang w:val="en-AE"/>
+        </w:rPr>
+      </w:pPr>
+    </w:p>
+    <w:p>
+      <w:pPr>
+        <w:rPr>
+          <w:rFonts w:ascii="Montserrat" w:hAnsi="Montserrat" w:cs="Minecraft Ten font cyrillic"/>
+          <w:color w:val="4EA72E" w:themeColor="accent6"/>
+          <w:lang w:val="en-AE"/>
+        </w:rPr>
+      </w:pPr>
       <w:r>
         <w:rPr>
           <w:rFonts w:ascii="Montserrat" w:hAnsi="Montserrat" w:cs="Minecraft Ten font cyrillic"/>
           <w:b/>
           <w:bCs/>
-          <w:lang w:val="en-AE"/>
-        </w:rPr>
-        <w:t>tools.json</w:t>
-      </w:r>
-      <w:proofErr w:type="spellEnd"/>
-      <w:proofErr w:type="gramEnd"/>
-    </w:p>
-    <w:p>
-      <w:pPr>
-        <w:rPr>
-          <w:rFonts w:ascii="Montserrat" w:hAnsi="Montserrat" w:cs="Minecraft Ten font cyrillic"/>
-          <w:color w:val="D86DCB" w:themeColor="accent5" w:themeTint="99"/>
-          <w:lang w:val="en-AE"/>
-        </w:rPr>
-      </w:pPr>
-      <w:r>
-        <w:rPr>
-          <w:rFonts w:ascii="Montserrat" w:hAnsi="Montserrat" w:cs="Minecraft Ten font cyrillic"/>
-          <w:color w:val="D86DCB" w:themeColor="accent5" w:themeTint="99"/>
-          <w:lang w:val="en-AE"/>
-        </w:rPr>
-        <w:t xml:space="preserve">- </w:t>
-      </w:r>
-      <w:proofErr w:type="spellStart"/>
-      <w:r>
-        <w:rPr>
-          <w:rFonts w:ascii="Montserrat" w:hAnsi="Montserrat" w:cs="Minecraft Ten font cyrillic"/>
-          <w:color w:val="D86DCB" w:themeColor="accent5" w:themeTint="99"/>
-          <w:lang w:val="en-AE"/>
-        </w:rPr>
-        <w:t>wooden_</w:t>
-      </w:r>
-      <w:proofErr w:type="gramStart"/>
-      <w:r>
-        <w:rPr>
-          <w:rFonts w:ascii="Montserrat" w:hAnsi="Montserrat" w:cs="Minecraft Ten font cyrillic"/>
-          <w:color w:val="D86DCB" w:themeColor="accent5" w:themeTint="99"/>
-          <w:lang w:val="en-AE"/>
-        </w:rPr>
-        <w:t>tools.json</w:t>
-      </w:r>
-      <w:proofErr w:type="spellEnd"/>
-      <w:proofErr w:type="gramEnd"/>
-    </w:p>
-    <w:p>
-      <w:pPr>
-        <w:rPr>
-          <w:rFonts w:ascii="Montserrat" w:hAnsi="Montserrat" w:cs="Minecraft Ten font cyrillic"/>
-          <w:color w:val="D86DCB" w:themeColor="accent5" w:themeTint="99"/>
-          <w:lang w:val="en-AE"/>
-        </w:rPr>
-      </w:pPr>
-      <w:r>
-        <w:rPr>
-          <w:rFonts w:ascii="Montserrat" w:hAnsi="Montserrat" w:cs="Minecraft Ten font cyrillic"/>
-          <w:color w:val="D86DCB" w:themeColor="accent5" w:themeTint="99"/>
-          <w:lang w:val="en-AE"/>
-        </w:rPr>
-        <w:t xml:space="preserve">- </w:t>
-      </w:r>
-      <w:proofErr w:type="spellStart"/>
-      <w:r>
-        <w:rPr>
-          <w:rFonts w:ascii="Montserrat" w:hAnsi="Montserrat" w:cs="Minecraft Ten font cyrillic"/>
-          <w:color w:val="D86DCB" w:themeColor="accent5" w:themeTint="99"/>
-          <w:lang w:val="en-AE"/>
-        </w:rPr>
-        <w:t>stone_</w:t>
-      </w:r>
-      <w:proofErr w:type="gramStart"/>
-      <w:r>
-        <w:rPr>
-          <w:rFonts w:ascii="Montserrat" w:hAnsi="Montserrat" w:cs="Minecraft Ten font cyrillic"/>
-          <w:color w:val="D86DCB" w:themeColor="accent5" w:themeTint="99"/>
-          <w:lang w:val="en-AE"/>
-        </w:rPr>
-        <w:t>tools.json</w:t>
-      </w:r>
-      <w:proofErr w:type="spellEnd"/>
-      <w:proofErr w:type="gramEnd"/>
-    </w:p>
-    <w:p>
-      <w:pPr>
-        <w:rPr>
-          <w:rFonts w:ascii="Montserrat" w:hAnsi="Montserrat" w:cs="Minecraft Ten font cyrillic"/>
-          <w:color w:val="D86DCB" w:themeColor="accent5" w:themeTint="99"/>
-          <w:lang w:val="en-AE"/>
-        </w:rPr>
-      </w:pPr>
-      <w:r>
-        <w:rPr>
-          <w:rFonts w:ascii="Montserrat" w:hAnsi="Montserrat" w:cs="Minecraft Ten font cyrillic"/>
-          <w:color w:val="D86DCB" w:themeColor="accent5" w:themeTint="99"/>
-          <w:lang w:val="en-AE"/>
-        </w:rPr>
-        <w:t xml:space="preserve">- </w:t>
-      </w:r>
-      <w:proofErr w:type="spellStart"/>
-      <w:r>
-        <w:rPr>
-          <w:rFonts w:ascii="Montserrat" w:hAnsi="Montserrat" w:cs="Minecraft Ten font cyrillic"/>
-          <w:color w:val="D86DCB" w:themeColor="accent5" w:themeTint="99"/>
-          <w:lang w:val="en-AE"/>
-        </w:rPr>
-        <w:t>golden_</w:t>
-      </w:r>
-      <w:proofErr w:type="gramStart"/>
-      <w:r>
-        <w:rPr>
-          <w:rFonts w:ascii="Montserrat" w:hAnsi="Montserrat" w:cs="Minecraft Ten font cyrillic"/>
-          <w:color w:val="D86DCB" w:themeColor="accent5" w:themeTint="99"/>
-          <w:lang w:val="en-AE"/>
-        </w:rPr>
-        <w:t>tools.json</w:t>
-      </w:r>
-      <w:proofErr w:type="spellEnd"/>
-      <w:proofErr w:type="gramEnd"/>
-      <w:r>
-        <w:rPr>
-          <w:rFonts w:ascii="Montserrat" w:hAnsi="Montserrat" w:cs="Minecraft Ten font cyrillic"/>
-          <w:color w:val="D86DCB" w:themeColor="accent5" w:themeTint="99"/>
-          <w:lang w:val="en-AE"/>
-        </w:rPr>
-        <w:t>, don’t enchant</w:t>
-      </w:r>
-    </w:p>
-    <w:p>
-      <w:pPr>
-        <w:rPr>
-          <w:rFonts w:ascii="Montserrat" w:hAnsi="Montserrat" w:cs="Minecraft Ten font cyrillic"/>
-          <w:color w:val="D86DCB" w:themeColor="accent5" w:themeTint="99"/>
-          <w:lang w:val="en-AE"/>
-        </w:rPr>
-      </w:pPr>
-      <w:r>
-        <w:rPr>
-          <w:rFonts w:ascii="Montserrat" w:hAnsi="Montserrat" w:cs="Minecraft Ten font cyrillic"/>
-          <w:color w:val="D86DCB" w:themeColor="accent5" w:themeTint="99"/>
-          <w:lang w:val="en-AE"/>
-        </w:rPr>
-        <w:t xml:space="preserve">- </w:t>
-      </w:r>
-      <w:proofErr w:type="spellStart"/>
-      <w:r>
-        <w:rPr>
-          <w:rFonts w:ascii="Montserrat" w:hAnsi="Montserrat" w:cs="Minecraft Ten font cyrillic"/>
-          <w:color w:val="D86DCB" w:themeColor="accent5" w:themeTint="99"/>
-          <w:lang w:val="en-AE"/>
-        </w:rPr>
-        <w:t>leather_</w:t>
-      </w:r>
-      <w:proofErr w:type="gramStart"/>
-      <w:r>
-        <w:rPr>
-          <w:rFonts w:ascii="Montserrat" w:hAnsi="Montserrat" w:cs="Minecraft Ten font cyrillic"/>
-          <w:color w:val="D86DCB" w:themeColor="accent5" w:themeTint="99"/>
-          <w:lang w:val="en-AE"/>
-        </w:rPr>
-        <w:t>armor.json</w:t>
-      </w:r>
-      <w:proofErr w:type="spellEnd"/>
-      <w:proofErr w:type="gramEnd"/>
-    </w:p>
-    <w:p>
-      <w:pPr>
-        <w:rPr>
-          <w:rFonts w:ascii="Montserrat" w:hAnsi="Montserrat" w:cs="Minecraft Ten font cyrillic"/>
-          <w:color w:val="D86DCB" w:themeColor="accent5" w:themeTint="99"/>
-          <w:lang w:val="en-AE"/>
-        </w:rPr>
-      </w:pPr>
-      <w:r>
-        <w:rPr>
-          <w:rFonts w:ascii="Montserrat" w:hAnsi="Montserrat" w:cs="Minecraft Ten font cyrillic"/>
-          <w:color w:val="D86DCB" w:themeColor="accent5" w:themeTint="99"/>
-          <w:lang w:val="en-AE"/>
-        </w:rPr>
-        <w:t xml:space="preserve">- </w:t>
-      </w:r>
-      <w:proofErr w:type="spellStart"/>
-      <w:r>
-        <w:rPr>
-          <w:rFonts w:ascii="Montserrat" w:hAnsi="Montserrat" w:cs="Minecraft Ten font cyrillic"/>
-          <w:color w:val="D86DCB" w:themeColor="accent5" w:themeTint="99"/>
-          <w:lang w:val="en-AE"/>
-        </w:rPr>
-        <w:t>golden_</w:t>
-      </w:r>
-      <w:proofErr w:type="gramStart"/>
-      <w:r>
-        <w:rPr>
-          <w:rFonts w:ascii="Montserrat" w:hAnsi="Montserrat" w:cs="Minecraft Ten font cyrillic"/>
-          <w:color w:val="D86DCB" w:themeColor="accent5" w:themeTint="99"/>
-          <w:lang w:val="en-AE"/>
-        </w:rPr>
-        <w:t>armor.json</w:t>
-      </w:r>
-      <w:proofErr w:type="spellEnd"/>
-      <w:proofErr w:type="gramEnd"/>
-    </w:p>
-    <w:p>
-      <w:pPr>
-        <w:rPr>
-          <w:rFonts w:ascii="Montserrat" w:hAnsi="Montserrat" w:cs="Minecraft Ten font cyrillic"/>
-          <w:lang w:val="en-AE"/>
-        </w:rPr>
-      </w:pPr>
-      <w:r>
-        <w:rPr>
-          <w:rFonts w:ascii="Montserrat" w:hAnsi="Montserrat" w:cs="Minecraft Ten font cyrillic"/>
-          <w:lang w:val="en-AE"/>
-        </w:rPr>
-        <w:t>- A shield item</w:t>
-      </w:r>
-    </w:p>
-    <w:p>
-      <w:pPr>
-        <w:rPr>
-          <w:rFonts w:ascii="Montserrat" w:hAnsi="Montserrat" w:cs="Minecraft Ten font cyrillic"/>
-          <w:lang w:val="en-AE"/>
-        </w:rPr>
-      </w:pPr>
-      <w:r>
-        <w:rPr>
-          <w:rFonts w:ascii="Montserrat" w:hAnsi="Montserrat" w:cs="Minecraft Ten font cyrillic"/>
-          <w:lang w:val="en-AE"/>
-        </w:rPr>
-        <w:t>- a fishing rod</w:t>
-      </w:r>
-    </w:p>
-    <w:p>
-      <w:pPr>
-        <w:rPr>
-          <w:rFonts w:ascii="Montserrat" w:hAnsi="Montserrat" w:cs="Minecraft Ten font cyrillic"/>
-          <w:lang w:val="en-AE"/>
-        </w:rPr>
-      </w:pPr>
-      <w:r>
-        <w:rPr>
-          <w:rFonts w:ascii="Montserrat" w:hAnsi="Montserrat" w:cs="Minecraft Ten font cyrillic"/>
-          <w:lang w:val="en-AE"/>
-        </w:rPr>
-        <w:t xml:space="preserve">- </w:t>
-      </w:r>
-      <w:r>
-        <w:rPr>
-          <w:rFonts w:ascii="Montserrat" w:hAnsi="Montserrat" w:cs="Minecraft Ten font cyrillic"/>
-          <w:lang w:val="en-AE"/>
-        </w:rPr>
-        <w:t>a bow</w:t>
-      </w:r>
-    </w:p>
-    <w:p>
-      <w:pPr>
-        <w:rPr>
-          <w:rFonts w:ascii="Montserrat" w:hAnsi="Montserrat" w:cs="Minecraft Ten font cyrillic"/>
-          <w:lang w:val="en-AE"/>
-        </w:rPr>
-      </w:pPr>
-      <w:r>
-        <w:rPr>
-          <w:rFonts w:ascii="Montserrat" w:hAnsi="Montserrat" w:cs="Minecraft Ten font cyrillic"/>
-          <w:lang w:val="en-AE"/>
-        </w:rPr>
-        <w:t xml:space="preserve">- a </w:t>
-      </w:r>
-      <w:proofErr w:type="spellStart"/>
-      <w:r>
-        <w:rPr>
-          <w:rFonts w:ascii="Montserrat" w:hAnsi="Montserrat" w:cs="Minecraft Ten font cyrillic"/>
-          <w:lang w:val="en-AE"/>
-        </w:rPr>
-        <w:t>crossy</w:t>
-      </w:r>
-      <w:proofErr w:type="spellEnd"/>
-    </w:p>
-    <w:p>
-      <w:pPr>
-        <w:rPr>
-          <w:rFonts w:ascii="Montserrat" w:hAnsi="Montserrat" w:cs="Minecraft Ten font cyrillic"/>
-          <w:lang w:val="en-AE"/>
-        </w:rPr>
-      </w:pPr>
-    </w:p>
-    <w:p>
-      <w:pPr>
-        <w:rPr>
-          <w:rFonts w:ascii="Montserrat" w:hAnsi="Montserrat" w:cs="Minecraft Ten font cyrillic"/>
-          <w:lang w:val="en-AE"/>
-        </w:rPr>
-      </w:pPr>
-      <w:r>
-        <w:rPr>
-          <w:rFonts w:ascii="Montserrat" w:hAnsi="Montserrat" w:cs="Minecraft Ten font cyrillic"/>
-          <w:lang w:val="en-AE"/>
-        </w:rPr>
-        <w:t>Function set damage</w:t>
-      </w:r>
-      <w:r>
-        <w:rPr>
-          <w:rFonts w:ascii="Montserrat" w:hAnsi="Montserrat" w:cs="Minecraft Ten font cyrillic"/>
-          <w:lang w:val="en-AE"/>
-        </w:rPr>
-        <w:t xml:space="preserve"> min max</w:t>
-      </w:r>
-      <w:r>
-        <w:rPr>
-          <w:rFonts w:ascii="Montserrat" w:hAnsi="Montserrat" w:cs="Minecraft Ten font cyrillic"/>
-          <w:lang w:val="en-AE"/>
-        </w:rPr>
-        <w:t xml:space="preserve"> 0.45 – 0.85</w:t>
-      </w:r>
-    </w:p>
-    <w:p>
-      <w:pPr>
-        <w:rPr>
-          <w:rFonts w:ascii="Montserrat" w:hAnsi="Montserrat" w:cs="Minecraft Ten font cyrillic"/>
-          <w:lang w:val="en-AE"/>
-        </w:rPr>
-      </w:pPr>
-    </w:p>
-    <w:p>
-      <w:pPr>
-        <w:rPr>
-          <w:rFonts w:ascii="Montserrat" w:hAnsi="Montserrat" w:cs="Minecraft Ten font cyrillic"/>
-          <w:lang w:val="en-AE"/>
-        </w:rPr>
-      </w:pPr>
+          <w:color w:val="4EA72E" w:themeColor="accent6"/>
+          <w:sz w:val="30"/>
+          <w:szCs w:val="30"/>
+          <w:lang w:val="en-AE"/>
+        </w:rPr>
+        <w:t xml:space="preserve">6. </w:t>
+      </w:r>
+      <w:proofErr w:type="spellStart"/>
+      <w:proofErr w:type="gramStart"/>
       <w:r>
         <w:rPr>
           <w:rFonts w:ascii="Montserrat" w:hAnsi="Montserrat" w:cs="Minecraft Ten font cyrillic"/>
           <w:b/>
           <w:bCs/>
+          <w:color w:val="4EA72E" w:themeColor="accent6"/>
           <w:sz w:val="30"/>
           <w:szCs w:val="30"/>
           <w:lang w:val="en-AE"/>
         </w:rPr>
-        <w:t xml:space="preserve">6. </w:t>
-      </w:r>
-      <w:proofErr w:type="spellStart"/>
-      <w:proofErr w:type="gramStart"/>
+        <w:t>treasure.json</w:t>
+      </w:r>
+      <w:proofErr w:type="spellEnd"/>
+      <w:proofErr w:type="gramEnd"/>
+    </w:p>
+    <w:p>
+      <w:pPr>
+        <w:rPr>
+          <w:rFonts w:ascii="Montserrat" w:hAnsi="Montserrat" w:cs="Minecraft Ten font cyrillic"/>
+          <w:lang w:val="en-AE"/>
+        </w:rPr>
+      </w:pPr>
+      <w:r>
+        <w:rPr>
+          <w:rFonts w:ascii="Montserrat" w:hAnsi="Montserrat" w:cs="Minecraft Ten font cyrillic"/>
+          <w:lang w:val="en-AE"/>
+        </w:rPr>
+        <w:t xml:space="preserve">- </w:t>
+      </w:r>
+      <w:proofErr w:type="spellStart"/>
+      <w:r>
+        <w:rPr>
+          <w:rFonts w:ascii="Montserrat" w:hAnsi="Montserrat" w:cs="Minecraft Ten font cyrillic"/>
+          <w:lang w:val="en-AE"/>
+        </w:rPr>
+        <w:t>treasure_</w:t>
+      </w:r>
+      <w:proofErr w:type="gramStart"/>
+      <w:r>
+        <w:rPr>
+          <w:rFonts w:ascii="Montserrat" w:hAnsi="Montserrat" w:cs="Minecraft Ten font cyrillic"/>
+          <w:lang w:val="en-AE"/>
+        </w:rPr>
+        <w:t>enchanted.json</w:t>
+      </w:r>
+      <w:proofErr w:type="spellEnd"/>
+      <w:proofErr w:type="gramEnd"/>
+    </w:p>
+    <w:p>
+      <w:pPr>
+        <w:rPr>
+          <w:rFonts w:ascii="Montserrat" w:hAnsi="Montserrat" w:cs="Minecraft Ten font cyrillic"/>
+          <w:lang w:val="en-AE"/>
+        </w:rPr>
+      </w:pPr>
+      <w:r>
+        <w:rPr>
+          <w:rFonts w:ascii="Montserrat" w:hAnsi="Montserrat" w:cs="Minecraft Ten font cyrillic"/>
+          <w:lang w:val="en-AE"/>
+        </w:rPr>
+        <w:t xml:space="preserve">- </w:t>
+      </w:r>
+      <w:proofErr w:type="spellStart"/>
+      <w:r>
+        <w:rPr>
+          <w:rFonts w:ascii="Montserrat" w:hAnsi="Montserrat" w:cs="Minecraft Ten font cyrillic"/>
+          <w:lang w:val="en-AE"/>
+        </w:rPr>
+        <w:t>treasure_</w:t>
+      </w:r>
+      <w:proofErr w:type="gramStart"/>
+      <w:r>
+        <w:rPr>
+          <w:rFonts w:ascii="Montserrat" w:hAnsi="Montserrat" w:cs="Minecraft Ten font cyrillic"/>
+          <w:lang w:val="en-AE"/>
+        </w:rPr>
+        <w:t>items.json</w:t>
+      </w:r>
+      <w:proofErr w:type="spellEnd"/>
+      <w:proofErr w:type="gramEnd"/>
+    </w:p>
+    <w:p>
+      <w:pPr>
+        <w:rPr>
+          <w:rFonts w:ascii="Montserrat" w:hAnsi="Montserrat" w:cs="Minecraft Ten font cyrillic"/>
+          <w:lang w:val="en-AE"/>
+        </w:rPr>
+      </w:pPr>
+    </w:p>
+    <w:p>
+      <w:pPr>
+        <w:rPr>
+          <w:rFonts w:ascii="Montserrat" w:hAnsi="Montserrat" w:cs="Minecraft Ten font cyrillic"/>
+          <w:lang w:val="en-AE"/>
+        </w:rPr>
+      </w:pPr>
       <w:r>
         <w:rPr>
           <w:rFonts w:ascii="Montserrat" w:hAnsi="Montserrat" w:cs="Minecraft Ten font cyrillic"/>
           <w:b/>
           <w:bCs/>
-          <w:sz w:val="30"/>
-          <w:szCs w:val="30"/>
-          <w:lang w:val="en-AE"/>
-        </w:rPr>
-        <w:t>treasure.json</w:t>
-      </w:r>
-      <w:proofErr w:type="spellEnd"/>
-      <w:proofErr w:type="gramEnd"/>
-    </w:p>
-    <w:p>
-      <w:pPr>
-        <w:rPr>
-          <w:rFonts w:ascii="Montserrat" w:hAnsi="Montserrat" w:cs="Minecraft Ten font cyrillic"/>
-          <w:lang w:val="en-AE"/>
-        </w:rPr>
-      </w:pPr>
-      <w:r>
-        <w:rPr>
-          <w:rFonts w:ascii="Montserrat" w:hAnsi="Montserrat" w:cs="Minecraft Ten font cyrillic"/>
-          <w:lang w:val="en-AE"/>
-        </w:rPr>
-        <w:t xml:space="preserve">- </w:t>
-      </w:r>
-      <w:proofErr w:type="spellStart"/>
-      <w:r>
-        <w:rPr>
-          <w:rFonts w:ascii="Montserrat" w:hAnsi="Montserrat" w:cs="Minecraft Ten font cyrillic"/>
-          <w:lang w:val="en-AE"/>
-        </w:rPr>
-        <w:t>treasure_</w:t>
-      </w:r>
-      <w:proofErr w:type="gramStart"/>
-      <w:r>
-        <w:rPr>
-          <w:rFonts w:ascii="Montserrat" w:hAnsi="Montserrat" w:cs="Minecraft Ten font cyrillic"/>
-          <w:lang w:val="en-AE"/>
-        </w:rPr>
-        <w:t>enchanted.json</w:t>
-      </w:r>
-      <w:proofErr w:type="spellEnd"/>
-      <w:proofErr w:type="gramEnd"/>
-    </w:p>
-    <w:p>
-      <w:pPr>
-        <w:rPr>
-          <w:rFonts w:ascii="Montserrat" w:hAnsi="Montserrat" w:cs="Minecraft Ten font cyrillic"/>
-          <w:lang w:val="en-AE"/>
-        </w:rPr>
-      </w:pPr>
-      <w:r>
-        <w:rPr>
-          <w:rFonts w:ascii="Montserrat" w:hAnsi="Montserrat" w:cs="Minecraft Ten font cyrillic"/>
-          <w:lang w:val="en-AE"/>
-        </w:rPr>
-        <w:t xml:space="preserve">- </w:t>
-      </w:r>
-      <w:proofErr w:type="spellStart"/>
-      <w:r>
-        <w:rPr>
-          <w:rFonts w:ascii="Montserrat" w:hAnsi="Montserrat" w:cs="Minecraft Ten font cyrillic"/>
-          <w:lang w:val="en-AE"/>
-        </w:rPr>
-        <w:t>treasure_</w:t>
-      </w:r>
-      <w:proofErr w:type="gramStart"/>
-      <w:r>
-        <w:rPr>
-          <w:rFonts w:ascii="Montserrat" w:hAnsi="Montserrat" w:cs="Minecraft Ten font cyrillic"/>
-          <w:lang w:val="en-AE"/>
-        </w:rPr>
-        <w:t>items.json</w:t>
-      </w:r>
-      <w:proofErr w:type="spellEnd"/>
-      <w:proofErr w:type="gramEnd"/>
-    </w:p>
-    <w:p>
-      <w:pPr>
-        <w:rPr>
-          <w:rFonts w:ascii="Montserrat" w:hAnsi="Montserrat" w:cs="Minecraft Ten font cyrillic"/>
-          <w:lang w:val="en-AE"/>
-        </w:rPr>
-      </w:pPr>
-    </w:p>
-    <w:p>
-      <w:pPr>
-        <w:rPr>
-          <w:rFonts w:ascii="Montserrat" w:hAnsi="Montserrat" w:cs="Minecraft Ten font cyrillic"/>
-          <w:lang w:val="en-AE"/>
-        </w:rPr>
-      </w:pPr>
+          <w:lang w:val="en-AE"/>
+        </w:rPr>
+        <w:t xml:space="preserve">a. </w:t>
+      </w:r>
+      <w:proofErr w:type="spellStart"/>
       <w:r>
         <w:rPr>
           <w:rFonts w:ascii="Montserrat" w:hAnsi="Montserrat" w:cs="Minecraft Ten font cyrillic"/>
@@ -3104,9 +3119,9 @@
           <w:bCs/>
           <w:lang w:val="en-AE"/>
         </w:rPr>
-        <w:t xml:space="preserve">a. </w:t>
-      </w:r>
-      <w:proofErr w:type="spellStart"/>
+        <w:t>treasure_</w:t>
+      </w:r>
+      <w:proofErr w:type="gramStart"/>
       <w:r>
         <w:rPr>
           <w:rFonts w:ascii="Montserrat" w:hAnsi="Montserrat" w:cs="Minecraft Ten font cyrillic"/>
@@ -3114,16 +3129,6 @@
           <w:bCs/>
           <w:lang w:val="en-AE"/>
         </w:rPr>
-        <w:t>treasure_</w:t>
-      </w:r>
-      <w:proofErr w:type="gramStart"/>
-      <w:r>
-        <w:rPr>
-          <w:rFonts w:ascii="Montserrat" w:hAnsi="Montserrat" w:cs="Minecraft Ten font cyrillic"/>
-          <w:b/>
-          <w:bCs/>
-          <w:lang w:val="en-AE"/>
-        </w:rPr>
         <w:t>enchanted.json</w:t>
       </w:r>
       <w:proofErr w:type="spellEnd"/>
@@ -3346,12 +3351,13 @@
         </w:rPr>
         <w:t xml:space="preserve">- </w:t>
       </w:r>
-      <w:r>
-        <w:rPr>
-          <w:rFonts w:ascii="Montserrat" w:hAnsi="Montserrat" w:cs="Minecraft Ten font cyrillic"/>
-          <w:lang w:val="en-AE"/>
-        </w:rPr>
-        <w:t>`</w:t>
+      <w:proofErr w:type="spellStart"/>
+      <w:r>
+        <w:rPr>
+          <w:rFonts w:ascii="Montserrat" w:hAnsi="Montserrat" w:cs="Minecraft Ten font cyrillic"/>
+          <w:lang w:val="en-AE"/>
+        </w:rPr>
+        <w:t>treasure</w:t>
       </w:r>
       <w:r>
         <w:rPr>
@@ -3360,7 +3366,6 @@
         </w:rPr>
         <w:t>_</w:t>
       </w:r>
-      <w:proofErr w:type="spellStart"/>
       <w:proofErr w:type="gramStart"/>
       <w:r>
         <w:rPr>

</xml_diff>

<commit_message>
Fixed fishing crate display, and currently working on the first stages of fishing crate loot
</commit_message>
<xml_diff>
--- a/fishing requirements.docx
+++ b/fishing requirements.docx
@@ -3099,6 +3099,7 @@
       <w:pPr>
         <w:rPr>
           <w:rFonts w:ascii="Montserrat" w:hAnsi="Montserrat" w:cs="Minecraft Ten font cyrillic"/>
+          <w:color w:val="4EA72E" w:themeColor="accent6"/>
           <w:lang w:val="en-AE"/>
         </w:rPr>
       </w:pPr>
@@ -3107,6 +3108,7 @@
           <w:rFonts w:ascii="Montserrat" w:hAnsi="Montserrat" w:cs="Minecraft Ten font cyrillic"/>
           <w:b/>
           <w:bCs/>
+          <w:color w:val="4EA72E" w:themeColor="accent6"/>
           <w:lang w:val="en-AE"/>
         </w:rPr>
         <w:t xml:space="preserve">a. </w:t>
@@ -3117,6 +3119,7 @@
           <w:rFonts w:ascii="Montserrat" w:hAnsi="Montserrat" w:cs="Minecraft Ten font cyrillic"/>
           <w:b/>
           <w:bCs/>
+          <w:color w:val="4EA72E" w:themeColor="accent6"/>
           <w:lang w:val="en-AE"/>
         </w:rPr>
         <w:t>treasure_</w:t>
@@ -3127,6 +3130,7 @@
           <w:rFonts w:ascii="Montserrat" w:hAnsi="Montserrat" w:cs="Minecraft Ten font cyrillic"/>
           <w:b/>
           <w:bCs/>
+          <w:color w:val="4EA72E" w:themeColor="accent6"/>
           <w:lang w:val="en-AE"/>
         </w:rPr>
         <w:t>enchanted.json</w:t>
@@ -3138,12 +3142,14 @@
       <w:pPr>
         <w:rPr>
           <w:rFonts w:ascii="Montserrat" w:hAnsi="Montserrat" w:cs="Minecraft Ten font cyrillic"/>
-          <w:lang w:val="en-AE"/>
-        </w:rPr>
-      </w:pPr>
-      <w:r>
-        <w:rPr>
-          <w:rFonts w:ascii="Montserrat" w:hAnsi="Montserrat" w:cs="Minecraft Ten font cyrillic"/>
+          <w:color w:val="4EA72E" w:themeColor="accent6"/>
+          <w:lang w:val="en-AE"/>
+        </w:rPr>
+      </w:pPr>
+      <w:r>
+        <w:rPr>
+          <w:rFonts w:ascii="Montserrat" w:hAnsi="Montserrat" w:cs="Minecraft Ten font cyrillic"/>
+          <w:color w:val="4EA72E" w:themeColor="accent6"/>
           <w:lang w:val="en-AE"/>
         </w:rPr>
         <w:t xml:space="preserve">- </w:t>
@@ -3152,6 +3158,7 @@
       <w:r>
         <w:rPr>
           <w:rFonts w:ascii="Montserrat" w:hAnsi="Montserrat" w:cs="Minecraft Ten font cyrillic"/>
+          <w:color w:val="4EA72E" w:themeColor="accent6"/>
           <w:lang w:val="en-AE"/>
         </w:rPr>
         <w:t>treasure_iron_</w:t>
@@ -3160,6 +3167,7 @@
       <w:r>
         <w:rPr>
           <w:rFonts w:ascii="Montserrat" w:hAnsi="Montserrat" w:cs="Minecraft Ten font cyrillic"/>
+          <w:color w:val="4EA72E" w:themeColor="accent6"/>
           <w:lang w:val="en-AE"/>
         </w:rPr>
         <w:t>tools.json</w:t>
@@ -3341,12 +3349,14 @@
       <w:pPr>
         <w:rPr>
           <w:rFonts w:ascii="Montserrat" w:hAnsi="Montserrat" w:cs="Minecraft Ten font cyrillic"/>
-          <w:lang w:val="en-AE"/>
-        </w:rPr>
-      </w:pPr>
-      <w:r>
-        <w:rPr>
-          <w:rFonts w:ascii="Montserrat" w:hAnsi="Montserrat" w:cs="Minecraft Ten font cyrillic"/>
+          <w:color w:val="4EA72E" w:themeColor="accent6"/>
+          <w:lang w:val="en-AE"/>
+        </w:rPr>
+      </w:pPr>
+      <w:r>
+        <w:rPr>
+          <w:rFonts w:ascii="Montserrat" w:hAnsi="Montserrat" w:cs="Minecraft Ten font cyrillic"/>
+          <w:color w:val="4EA72E" w:themeColor="accent6"/>
           <w:lang w:val="en-AE"/>
         </w:rPr>
         <w:t xml:space="preserve">- </w:t>
@@ -3355,6 +3365,7 @@
       <w:r>
         <w:rPr>
           <w:rFonts w:ascii="Montserrat" w:hAnsi="Montserrat" w:cs="Minecraft Ten font cyrillic"/>
+          <w:color w:val="4EA72E" w:themeColor="accent6"/>
           <w:lang w:val="en-AE"/>
         </w:rPr>
         <w:t>treasure</w:t>
@@ -3362,6 +3373,7 @@
       <w:r>
         <w:rPr>
           <w:rFonts w:ascii="Montserrat" w:hAnsi="Montserrat" w:cs="Minecraft Ten font cyrillic"/>
+          <w:color w:val="4EA72E" w:themeColor="accent6"/>
           <w:lang w:val="en-AE"/>
         </w:rPr>
         <w:t>_</w:t>
@@ -3370,6 +3382,7 @@
       <w:r>
         <w:rPr>
           <w:rFonts w:ascii="Montserrat" w:hAnsi="Montserrat" w:cs="Minecraft Ten font cyrillic"/>
+          <w:color w:val="4EA72E" w:themeColor="accent6"/>
           <w:lang w:val="en-AE"/>
         </w:rPr>
         <w:t>armor.json</w:t>
@@ -4286,6 +4299,7 @@
       <w:pPr>
         <w:rPr>
           <w:rFonts w:ascii="Montserrat" w:hAnsi="Montserrat" w:cs="Minecraft Ten font cyrillic"/>
+          <w:color w:val="4EA72E" w:themeColor="accent6"/>
           <w:lang w:val="en-AE"/>
         </w:rPr>
       </w:pPr>
@@ -4294,6 +4308,7 @@
           <w:rFonts w:ascii="Montserrat" w:hAnsi="Montserrat" w:cs="Minecraft Ten font cyrillic"/>
           <w:b/>
           <w:bCs/>
+          <w:color w:val="4EA72E" w:themeColor="accent6"/>
           <w:lang w:val="en-AE"/>
         </w:rPr>
         <w:t xml:space="preserve">b. </w:t>
@@ -4304,6 +4319,7 @@
           <w:rFonts w:ascii="Montserrat" w:hAnsi="Montserrat" w:cs="Minecraft Ten font cyrillic"/>
           <w:b/>
           <w:bCs/>
+          <w:color w:val="4EA72E" w:themeColor="accent6"/>
           <w:lang w:val="en-AE"/>
         </w:rPr>
         <w:t>treasure_</w:t>
@@ -4314,6 +4330,7 @@
           <w:rFonts w:ascii="Montserrat" w:hAnsi="Montserrat" w:cs="Minecraft Ten font cyrillic"/>
           <w:b/>
           <w:bCs/>
+          <w:color w:val="4EA72E" w:themeColor="accent6"/>
           <w:lang w:val="en-AE"/>
         </w:rPr>
         <w:t>items.json</w:t>

</xml_diff>

<commit_message>
Finalized, ready for test 1
</commit_message>
<xml_diff>
--- a/fishing requirements.docx
+++ b/fishing requirements.docx
@@ -4705,12 +4705,14 @@
       <w:pPr>
         <w:rPr>
           <w:rFonts w:ascii="Montserrat" w:hAnsi="Montserrat" w:cs="Minecraft Ten font cyrillic"/>
-          <w:lang w:val="en-AE"/>
-        </w:rPr>
-      </w:pPr>
-      <w:r>
-        <w:rPr>
-          <w:rFonts w:ascii="Montserrat" w:hAnsi="Montserrat" w:cs="Minecraft Ten font cyrillic"/>
+          <w:color w:val="4EA72E" w:themeColor="accent6"/>
+          <w:lang w:val="en-AE"/>
+        </w:rPr>
+      </w:pPr>
+      <w:r>
+        <w:rPr>
+          <w:rFonts w:ascii="Montserrat" w:hAnsi="Montserrat" w:cs="Minecraft Ten font cyrillic"/>
+          <w:color w:val="4EA72E" w:themeColor="accent6"/>
           <w:lang w:val="en-AE"/>
         </w:rPr>
         <w:t xml:space="preserve">- </w:t>
@@ -4719,6 +4721,7 @@
       <w:r>
         <w:rPr>
           <w:rFonts w:ascii="Montserrat" w:hAnsi="Montserrat" w:cs="Minecraft Ten font cyrillic"/>
+          <w:color w:val="4EA72E" w:themeColor="accent6"/>
           <w:lang w:val="en-AE"/>
         </w:rPr>
         <w:t>crate_food</w:t>
@@ -5028,6 +5031,7 @@
       <w:r>
         <w:rPr>
           <w:rFonts w:ascii="Montserrat" w:hAnsi="Montserrat" w:cs="Minecraft Ten font cyrillic"/>
+          <w:color w:val="4EA72E" w:themeColor="accent6"/>
           <w:lang w:val="en-AE"/>
         </w:rPr>
         <w:t xml:space="preserve">+ </w:t>
@@ -5036,7 +5040,7 @@
       <w:r>
         <w:rPr>
           <w:rFonts w:ascii="Montserrat" w:hAnsi="Montserrat" w:cs="Minecraft Ten font cyrillic"/>
-          <w:color w:val="D86DCB" w:themeColor="accent5" w:themeTint="99"/>
+          <w:color w:val="4EA72E" w:themeColor="accent6"/>
           <w:lang w:val="en-AE"/>
         </w:rPr>
         <w:t>crate_coral</w:t>
@@ -5045,9 +5049,17 @@
       <w:r>
         <w:rPr>
           <w:rFonts w:ascii="Montserrat" w:hAnsi="Montserrat" w:cs="Minecraft Ten font cyrillic"/>
-          <w:lang w:val="en-AE"/>
-        </w:rPr>
-        <w:t>, weight 2</w:t>
+          <w:color w:val="4EA72E" w:themeColor="accent6"/>
+          <w:lang w:val="en-AE"/>
+        </w:rPr>
+        <w:t xml:space="preserve">, </w:t>
+      </w:r>
+      <w:r>
+        <w:rPr>
+          <w:rFonts w:ascii="Montserrat" w:hAnsi="Montserrat" w:cs="Minecraft Ten font cyrillic"/>
+          <w:lang w:val="en-AE"/>
+        </w:rPr>
+        <w:t>weight 2</w:t>
       </w:r>
     </w:p>
     <w:p>
@@ -5311,7 +5323,7 @@
       <w:r>
         <w:rPr>
           <w:rFonts w:ascii="Montserrat" w:hAnsi="Montserrat" w:cs="Minecraft Ten font cyrillic"/>
-          <w:color w:val="D86DCB" w:themeColor="accent5" w:themeTint="99"/>
+          <w:color w:val="4EA72E" w:themeColor="accent6"/>
           <w:lang w:val="en-AE"/>
         </w:rPr>
         <w:t>crate_plants</w:t>
@@ -5320,9 +5332,17 @@
       <w:r>
         <w:rPr>
           <w:rFonts w:ascii="Montserrat" w:hAnsi="Montserrat" w:cs="Minecraft Ten font cyrillic"/>
-          <w:lang w:val="en-AE"/>
-        </w:rPr>
-        <w:t>, weight 2</w:t>
+          <w:color w:val="4EA72E" w:themeColor="accent6"/>
+          <w:lang w:val="en-AE"/>
+        </w:rPr>
+        <w:t xml:space="preserve">, </w:t>
+      </w:r>
+      <w:r>
+        <w:rPr>
+          <w:rFonts w:ascii="Montserrat" w:hAnsi="Montserrat" w:cs="Minecraft Ten font cyrillic"/>
+          <w:lang w:val="en-AE"/>
+        </w:rPr>
+        <w:t>weight 2</w:t>
       </w:r>
     </w:p>
     <w:p>
@@ -5535,7 +5555,7 @@
       <w:r>
         <w:rPr>
           <w:rFonts w:ascii="Montserrat" w:hAnsi="Montserrat" w:cs="Minecraft Ten font cyrillic"/>
-          <w:color w:val="D86DCB" w:themeColor="accent5" w:themeTint="99"/>
+          <w:color w:val="4EA72E" w:themeColor="accent6"/>
           <w:lang w:val="en-AE"/>
         </w:rPr>
         <w:t>crate_drops</w:t>
@@ -5544,7 +5564,7 @@
       <w:r>
         <w:rPr>
           <w:rFonts w:ascii="Montserrat" w:hAnsi="Montserrat" w:cs="Minecraft Ten font cyrillic"/>
-          <w:color w:val="D86DCB" w:themeColor="accent5" w:themeTint="99"/>
+          <w:color w:val="4EA72E" w:themeColor="accent6"/>
           <w:lang w:val="en-AE"/>
         </w:rPr>
         <w:t xml:space="preserve">, </w:t>
@@ -5720,12 +5740,14 @@
       <w:pPr>
         <w:rPr>
           <w:rFonts w:ascii="Montserrat" w:hAnsi="Montserrat" w:cs="Minecraft Ten font cyrillic"/>
-          <w:lang w:val="en-AE"/>
-        </w:rPr>
-      </w:pPr>
-      <w:r>
-        <w:rPr>
-          <w:rFonts w:ascii="Montserrat" w:hAnsi="Montserrat" w:cs="Minecraft Ten font cyrillic"/>
+          <w:color w:val="4EA72E" w:themeColor="accent6"/>
+          <w:lang w:val="en-AE"/>
+        </w:rPr>
+      </w:pPr>
+      <w:r>
+        <w:rPr>
+          <w:rFonts w:ascii="Montserrat" w:hAnsi="Montserrat" w:cs="Minecraft Ten font cyrillic"/>
+          <w:color w:val="4EA72E" w:themeColor="accent6"/>
           <w:lang w:val="en-AE"/>
         </w:rPr>
         <w:t xml:space="preserve">+ </w:t>
@@ -5734,7 +5756,7 @@
       <w:r>
         <w:rPr>
           <w:rFonts w:ascii="Montserrat" w:hAnsi="Montserrat" w:cs="Minecraft Ten font cyrillic"/>
-          <w:color w:val="D86DCB" w:themeColor="accent5" w:themeTint="99"/>
+          <w:color w:val="4EA72E" w:themeColor="accent6"/>
           <w:lang w:val="en-AE"/>
         </w:rPr>
         <w:t>crate_heads</w:t>
@@ -6124,12 +6146,14 @@
       <w:pPr>
         <w:rPr>
           <w:rFonts w:ascii="Montserrat" w:hAnsi="Montserrat" w:cs="Minecraft Ten font cyrillic"/>
-          <w:lang w:val="en-AE"/>
-        </w:rPr>
-      </w:pPr>
-      <w:r>
-        <w:rPr>
-          <w:rFonts w:ascii="Montserrat" w:hAnsi="Montserrat" w:cs="Minecraft Ten font cyrillic"/>
+          <w:color w:val="4EA72E" w:themeColor="accent6"/>
+          <w:lang w:val="en-AE"/>
+        </w:rPr>
+      </w:pPr>
+      <w:r>
+        <w:rPr>
+          <w:rFonts w:ascii="Montserrat" w:hAnsi="Montserrat" w:cs="Minecraft Ten font cyrillic"/>
+          <w:color w:val="4EA72E" w:themeColor="accent6"/>
           <w:lang w:val="en-AE"/>
         </w:rPr>
         <w:t xml:space="preserve">- </w:t>
@@ -6138,6 +6162,7 @@
       <w:r>
         <w:rPr>
           <w:rFonts w:ascii="Montserrat" w:hAnsi="Montserrat" w:cs="Minecraft Ten font cyrillic"/>
+          <w:color w:val="4EA72E" w:themeColor="accent6"/>
           <w:lang w:val="en-AE"/>
         </w:rPr>
         <w:t>crate_treasure</w:t>
@@ -6146,6 +6171,7 @@
       <w:r>
         <w:rPr>
           <w:rFonts w:ascii="Montserrat" w:hAnsi="Montserrat" w:cs="Minecraft Ten font cyrillic"/>
+          <w:color w:val="4EA72E" w:themeColor="accent6"/>
           <w:lang w:val="en-AE"/>
         </w:rPr>
         <w:t>, weight 4</w:t>
@@ -6530,6 +6556,7 @@
       <w:r>
         <w:rPr>
           <w:rFonts w:ascii="Montserrat" w:hAnsi="Montserrat" w:cs="Minecraft Ten font cyrillic"/>
+          <w:color w:val="4EA72E" w:themeColor="accent6"/>
           <w:lang w:val="en-AE"/>
         </w:rPr>
         <w:t>crate_minerals</w:t>

</xml_diff>